<commit_message>
Atualizando a ficha de inscrição
</commit_message>
<xml_diff>
--- a/entrega/ficha-inscricao.docx
+++ b/entrega/ficha-inscricao.docx
@@ -1,6 +1,6 @@
 
 <file path=word/document.xml><?xml version="1.0" encoding="utf-8"?>
-<w:document xmlns:wpc="http://schemas.microsoft.com/office/word/2010/wordprocessingCanvas" xmlns:cx="http://schemas.microsoft.com/office/drawing/2014/chartex" xmlns:cx1="http://schemas.microsoft.com/office/drawing/2015/9/8/chartex" xmlns:cx2="http://schemas.microsoft.com/office/drawing/2015/10/21/chartex" xmlns:cx3="http://schemas.microsoft.com/office/drawing/2016/5/9/chartex" xmlns:cx4="http://schemas.microsoft.com/office/drawing/2016/5/10/chartex" xmlns:cx5="http://schemas.microsoft.com/office/drawing/2016/5/11/chartex" xmlns:cx6="http://schemas.microsoft.com/office/drawing/2016/5/12/chartex" xmlns:cx7="http://schemas.microsoft.com/office/drawing/2016/5/13/chartex" xmlns:cx8="http://schemas.microsoft.com/office/drawing/2016/5/14/chartex" xmlns:mc="http://schemas.openxmlformats.org/markup-compatibility/2006" xmlns:aink="http://schemas.microsoft.com/office/drawing/2016/ink" xmlns:am3d="http://schemas.microsoft.com/office/drawing/2017/model3d" xmlns:o="urn:schemas-microsoft-com:office:office" xmlns:r="http://schemas.openxmlformats.org/officeDocument/2006/relationships" xmlns:m="http://schemas.openxmlformats.org/officeDocument/2006/math" xmlns:v="urn:schemas-microsoft-com:vml" xmlns:wp14="http://schemas.microsoft.com/office/word/2010/wordprocessingDrawing" xmlns:wp="http://schemas.openxmlformats.org/drawingml/2006/wordprocessingDrawing" xmlns:w10="urn:schemas-microsoft-com:office:word" xmlns:w="http://schemas.openxmlformats.org/wordprocessingml/2006/main" xmlns:w14="http://schemas.microsoft.com/office/word/2010/wordml" xmlns:w15="http://schemas.microsoft.com/office/word/2012/wordml" xmlns:w16cid="http://schemas.microsoft.com/office/word/2016/wordml/cid" xmlns:w16se="http://schemas.microsoft.com/office/word/2015/wordml/symex" xmlns:wpg="http://schemas.microsoft.com/office/word/2010/wordprocessingGroup" xmlns:wpi="http://schemas.microsoft.com/office/word/2010/wordprocessingInk" xmlns:wne="http://schemas.microsoft.com/office/word/2006/wordml" xmlns:wps="http://schemas.microsoft.com/office/word/2010/wordprocessingShape" mc:Ignorable="w14 w15 w16se w16cid wp14">
+<w:document xmlns:wpc="http://schemas.microsoft.com/office/word/2010/wordprocessingCanvas" xmlns:cx="http://schemas.microsoft.com/office/drawing/2014/chartex" xmlns:cx1="http://schemas.microsoft.com/office/drawing/2015/9/8/chartex" xmlns:mc="http://schemas.openxmlformats.org/markup-compatibility/2006" xmlns:o="urn:schemas-microsoft-com:office:office" xmlns:r="http://schemas.openxmlformats.org/officeDocument/2006/relationships" xmlns:m="http://schemas.openxmlformats.org/officeDocument/2006/math" xmlns:v="urn:schemas-microsoft-com:vml" xmlns:wp14="http://schemas.microsoft.com/office/word/2010/wordprocessingDrawing" xmlns:wp="http://schemas.openxmlformats.org/drawingml/2006/wordprocessingDrawing" xmlns:w10="urn:schemas-microsoft-com:office:word" xmlns:w="http://schemas.openxmlformats.org/wordprocessingml/2006/main" xmlns:w14="http://schemas.microsoft.com/office/word/2010/wordml" xmlns:w15="http://schemas.microsoft.com/office/word/2012/wordml" xmlns:w16se="http://schemas.microsoft.com/office/word/2015/wordml/symex" xmlns:wpg="http://schemas.microsoft.com/office/word/2010/wordprocessingGroup" xmlns:wpi="http://schemas.microsoft.com/office/word/2010/wordprocessingInk" xmlns:wne="http://schemas.microsoft.com/office/word/2006/wordml" xmlns:wps="http://schemas.microsoft.com/office/word/2010/wordprocessingShape" mc:Ignorable="w14 w15 w16se wp14">
   <w:body>
     <w:p>
       <w:pPr>
@@ -118,17 +118,23 @@
         </w:rPr>
         <w:t>:</w:t>
       </w:r>
-    </w:p>
-    <w:p>
-      <w:pPr>
-        <w:spacing w:line="360" w:lineRule="auto"/>
+      <w:r>
+        <w:rPr>
+          <w:rFonts w:ascii="Century Gothic" w:hAnsi="Century Gothic"/>
+          <w:sz w:val="21"/>
+          <w:szCs w:val="21"/>
+        </w:rPr>
+        <w:t xml:space="preserve"> </w:t>
+      </w:r>
+      <w:r>
         <w:rPr>
           <w:rFonts w:ascii="Calibri" w:eastAsia="Calibri" w:hAnsi="Calibri" w:cs="Times New Roman"/>
           <w:sz w:val="22"/>
           <w:szCs w:val="22"/>
           <w:lang w:eastAsia="en-US"/>
         </w:rPr>
-      </w:pPr>
+        <w:t>MASANORI IHA</w:t>
+      </w:r>
       <w:r>
         <w:rPr>
           <w:rFonts w:ascii="Calibri" w:eastAsia="Calibri" w:hAnsi="Calibri" w:cs="Times New Roman"/>
@@ -136,19 +142,17 @@
           <w:szCs w:val="22"/>
           <w:lang w:eastAsia="en-US"/>
         </w:rPr>
-        <w:t>MASANORI IHA</w:t>
-      </w:r>
-    </w:p>
-    <w:p>
-      <w:pPr>
-        <w:spacing w:line="360" w:lineRule="auto"/>
+        <w:t xml:space="preserve">, </w:t>
+      </w:r>
+      <w:r>
         <w:rPr>
           <w:rFonts w:ascii="Calibri" w:eastAsia="Calibri" w:hAnsi="Calibri" w:cs="Times New Roman"/>
           <w:sz w:val="22"/>
           <w:szCs w:val="22"/>
           <w:lang w:eastAsia="en-US"/>
         </w:rPr>
-      </w:pPr>
+        <w:t>RAPHAEL COQUI</w:t>
+      </w:r>
       <w:r>
         <w:rPr>
           <w:rFonts w:ascii="Calibri" w:eastAsia="Calibri" w:hAnsi="Calibri" w:cs="Times New Roman"/>
@@ -156,22 +160,17 @@
           <w:szCs w:val="22"/>
           <w:lang w:eastAsia="en-US"/>
         </w:rPr>
-        <w:t>RAPHAEL COQUI</w:t>
-      </w:r>
-    </w:p>
-    <w:p>
-      <w:pPr>
-        <w:tabs>
-          <w:tab w:val="center" w:pos="4819"/>
-        </w:tabs>
-        <w:spacing w:line="360" w:lineRule="auto"/>
+        <w:t xml:space="preserve">, </w:t>
+      </w:r>
+      <w:r>
         <w:rPr>
           <w:rFonts w:ascii="Calibri" w:eastAsia="Calibri" w:hAnsi="Calibri" w:cs="Times New Roman"/>
           <w:sz w:val="22"/>
           <w:szCs w:val="22"/>
           <w:lang w:eastAsia="en-US"/>
         </w:rPr>
-      </w:pPr>
+        <w:t>RODRIGO TASSIN NAPPI</w:t>
+      </w:r>
       <w:r>
         <w:rPr>
           <w:rFonts w:ascii="Calibri" w:eastAsia="Calibri" w:hAnsi="Calibri" w:cs="Times New Roman"/>
@@ -179,18 +178,8 @@
           <w:szCs w:val="22"/>
           <w:lang w:eastAsia="en-US"/>
         </w:rPr>
-        <w:t>RODRIGO TASSIN NAPPI</w:t>
-      </w:r>
-    </w:p>
-    <w:p>
-      <w:pPr>
-        <w:spacing w:line="360" w:lineRule="auto"/>
-        <w:rPr>
-          <w:rFonts w:ascii="Century Gothic" w:hAnsi="Century Gothic"/>
-          <w:sz w:val="21"/>
-          <w:szCs w:val="21"/>
-        </w:rPr>
-      </w:pPr>
+        <w:t xml:space="preserve">, </w:t>
+      </w:r>
       <w:r>
         <w:rPr>
           <w:rFonts w:ascii="Calibri" w:eastAsia="Calibri" w:hAnsi="Calibri" w:cs="Times New Roman"/>
@@ -200,17 +189,14 @@
         </w:rPr>
         <w:t>WILLIAM HONORATO</w:t>
       </w:r>
-    </w:p>
-    <w:p>
-      <w:pPr>
-        <w:spacing w:line="360" w:lineRule="auto"/>
-        <w:jc w:val="both"/>
-        <w:rPr>
-          <w:rFonts w:ascii="Century Gothic" w:hAnsi="Century Gothic"/>
-          <w:sz w:val="21"/>
-          <w:szCs w:val="21"/>
-        </w:rPr>
-      </w:pPr>
+      <w:r>
+        <w:rPr>
+          <w:rFonts w:ascii="Century Gothic" w:hAnsi="Century Gothic"/>
+          <w:sz w:val="21"/>
+          <w:szCs w:val="21"/>
+        </w:rPr>
+        <w:t xml:space="preserve"> </w:t>
+      </w:r>
       <w:r>
         <w:rPr>
           <w:rFonts w:ascii="Century Gothic" w:hAnsi="Century Gothic"/>
@@ -347,7 +333,15 @@
           <w:sz w:val="21"/>
           <w:szCs w:val="21"/>
         </w:rPr>
-        <w:t xml:space="preserve"> (RA) n.º  </w:t>
+        <w:t xml:space="preserve"> (RA) n.º</w:t>
+      </w:r>
+      <w:r>
+        <w:rPr>
+          <w:rFonts w:ascii="Century Gothic" w:hAnsi="Century Gothic"/>
+          <w:sz w:val="21"/>
+          <w:szCs w:val="21"/>
+        </w:rPr>
+        <w:t xml:space="preserve"> 082150238</w:t>
       </w:r>
       <w:r>
         <w:rPr>
@@ -356,14 +350,7 @@
           <w:szCs w:val="22"/>
           <w:lang w:eastAsia="en-US"/>
         </w:rPr>
-        <w:fldChar w:fldCharType="begin">
-          <w:ffData>
-            <w:name w:val="Texto4"/>
-            <w:enabled/>
-            <w:calcOnExit w:val="0"/>
-            <w:textInput/>
-          </w:ffData>
-        </w:fldChar>
+        <w:t xml:space="preserve">, </w:t>
       </w:r>
       <w:r>
         <w:rPr>
@@ -372,7 +359,7 @@
           <w:szCs w:val="22"/>
           <w:lang w:eastAsia="en-US"/>
         </w:rPr>
-        <w:instrText xml:space="preserve"> FORMTEXT </w:instrText>
+        <w:t>082150304</w:t>
       </w:r>
       <w:r>
         <w:rPr>
@@ -381,6 +368,7 @@
           <w:szCs w:val="22"/>
           <w:lang w:eastAsia="en-US"/>
         </w:rPr>
+        <w:t xml:space="preserve">, </w:t>
       </w:r>
       <w:r>
         <w:rPr>
@@ -389,57 +377,7 @@
           <w:szCs w:val="22"/>
           <w:lang w:eastAsia="en-US"/>
         </w:rPr>
-        <w:fldChar w:fldCharType="separate"/>
-      </w:r>
-      <w:r>
-        <w:rPr>
-          <w:rFonts w:ascii="Calibri" w:eastAsia="Calibri" w:hAnsi="Calibri" w:cs="Times New Roman"/>
-          <w:noProof/>
-          <w:sz w:val="22"/>
-          <w:szCs w:val="22"/>
-          <w:lang w:eastAsia="en-US"/>
-        </w:rPr>
-        <w:t> </w:t>
-      </w:r>
-      <w:r>
-        <w:rPr>
-          <w:rFonts w:ascii="Calibri" w:eastAsia="Calibri" w:hAnsi="Calibri" w:cs="Times New Roman"/>
-          <w:noProof/>
-          <w:sz w:val="22"/>
-          <w:szCs w:val="22"/>
-          <w:lang w:eastAsia="en-US"/>
-        </w:rPr>
-        <w:t> </w:t>
-      </w:r>
-      <w:r>
-        <w:rPr>
-          <w:rFonts w:ascii="Calibri" w:eastAsia="Calibri" w:hAnsi="Calibri" w:cs="Times New Roman"/>
-          <w:noProof/>
-          <w:sz w:val="22"/>
-          <w:szCs w:val="22"/>
-          <w:lang w:eastAsia="en-US"/>
-        </w:rPr>
-        <w:t> </w:t>
-      </w:r>
-      <w:r>
-        <w:rPr>
-          <w:rFonts w:ascii="Calibri" w:eastAsia="Calibri" w:hAnsi="Calibri" w:cs="Times New Roman"/>
-          <w:noProof/>
-          <w:sz w:val="22"/>
-          <w:szCs w:val="22"/>
-          <w:lang w:eastAsia="en-US"/>
-        </w:rPr>
-        <w:t> </w:t>
-      </w:r>
-      <w:r>
-        <w:rPr>
-          <w:rFonts w:ascii="Calibri" w:eastAsia="Calibri" w:hAnsi="Calibri" w:cs="Times New Roman"/>
-          <w:noProof/>
-          <w:sz w:val="22"/>
-          <w:szCs w:val="22"/>
-          <w:lang w:eastAsia="en-US"/>
-        </w:rPr>
-        <w:t> </w:t>
+        <w:t>082150354</w:t>
       </w:r>
       <w:r>
         <w:rPr>
@@ -448,7 +386,7 @@
           <w:szCs w:val="22"/>
           <w:lang w:eastAsia="en-US"/>
         </w:rPr>
-        <w:fldChar w:fldCharType="end"/>
+        <w:t xml:space="preserve"> e</w:t>
       </w:r>
       <w:r>
         <w:rPr>
@@ -457,7 +395,39 @@
           <w:szCs w:val="22"/>
           <w:lang w:eastAsia="en-US"/>
         </w:rPr>
+        <w:t xml:space="preserve"> 082150403</w:t>
+      </w:r>
+      <w:r>
+        <w:rPr>
+          <w:rFonts w:ascii="Century Gothic" w:hAnsi="Century Gothic"/>
+          <w:sz w:val="21"/>
+          <w:szCs w:val="21"/>
+        </w:rPr>
         <w:t xml:space="preserve">, </w:t>
+      </w:r>
+      <w:r>
+        <w:rPr>
+          <w:rFonts w:ascii="Century Gothic" w:hAnsi="Century Gothic"/>
+          <w:sz w:val="21"/>
+          <w:szCs w:val="21"/>
+        </w:rPr>
+        <w:t>v</w:t>
+      </w:r>
+      <w:r>
+        <w:rPr>
+          <w:rFonts w:ascii="Century Gothic" w:hAnsi="Century Gothic"/>
+          <w:sz w:val="21"/>
+          <w:szCs w:val="21"/>
+        </w:rPr>
+        <w:t xml:space="preserve">êm </w:t>
+      </w:r>
+      <w:r>
+        <w:rPr>
+          <w:rFonts w:ascii="Century Gothic" w:hAnsi="Century Gothic"/>
+          <w:sz w:val="21"/>
+          <w:szCs w:val="21"/>
+        </w:rPr>
+        <w:t xml:space="preserve"> solicitar a realização do Trabalho de Conclusão de Curso - TCC, com o tema intitulado</w:t>
       </w:r>
       <w:r>
         <w:rPr>
@@ -466,14 +436,15 @@
           <w:szCs w:val="22"/>
           <w:lang w:eastAsia="en-US"/>
         </w:rPr>
-        <w:fldChar w:fldCharType="begin">
-          <w:ffData>
-            <w:name w:val="Texto4"/>
-            <w:enabled/>
-            <w:calcOnExit w:val="0"/>
-            <w:textInput/>
-          </w:ffData>
-        </w:fldChar>
+        <w:t xml:space="preserve"> POSSIBILIDADES DE APLICAÇÃO DE INTELIGÊNCIA ARTIFICAL NA EDUCAÇÃO 4.0: AUXILIANDO O PROFESSOR NO ENSINO INDIVIDUAL DO ALUNO</w:t>
+      </w:r>
+      <w:r>
+        <w:rPr>
+          <w:rFonts w:ascii="Century Gothic" w:hAnsi="Century Gothic"/>
+          <w:sz w:val="21"/>
+          <w:szCs w:val="21"/>
+        </w:rPr>
+        <w:t xml:space="preserve">, sob a orientação do(a) professor(a) </w:t>
       </w:r>
       <w:r>
         <w:rPr>
@@ -482,7 +453,91 @@
           <w:szCs w:val="22"/>
           <w:lang w:eastAsia="en-US"/>
         </w:rPr>
-        <w:instrText xml:space="preserve"> FORMTEXT </w:instrText>
+        <w:t>EDUARDO SAVINO GOMES</w:t>
+      </w:r>
+      <w:r>
+        <w:rPr>
+          <w:rFonts w:ascii="Century Gothic" w:hAnsi="Century Gothic"/>
+          <w:sz w:val="21"/>
+          <w:szCs w:val="21"/>
+        </w:rPr>
+        <w:t>, para cumprimento da grade curricular do curso.</w:t>
+      </w:r>
+    </w:p>
+    <w:p>
+      <w:pPr>
+        <w:rPr>
+          <w:rFonts w:ascii="Century Gothic" w:hAnsi="Century Gothic"/>
+          <w:b/>
+          <w:sz w:val="21"/>
+          <w:szCs w:val="21"/>
+        </w:rPr>
+      </w:pPr>
+    </w:p>
+    <w:p>
+      <w:pPr>
+        <w:rPr>
+          <w:rFonts w:ascii="Century Gothic" w:hAnsi="Century Gothic"/>
+          <w:b/>
+          <w:sz w:val="21"/>
+          <w:szCs w:val="21"/>
+        </w:rPr>
+      </w:pPr>
+      <w:r>
+        <w:rPr>
+          <w:rFonts w:ascii="Century Gothic" w:hAnsi="Century Gothic"/>
+          <w:b/>
+          <w:sz w:val="21"/>
+          <w:szCs w:val="21"/>
+        </w:rPr>
+        <w:t>Nestes Termos</w:t>
+      </w:r>
+    </w:p>
+    <w:p>
+      <w:pPr>
+        <w:rPr>
+          <w:rFonts w:ascii="Century Gothic" w:hAnsi="Century Gothic"/>
+          <w:sz w:val="21"/>
+          <w:szCs w:val="21"/>
+        </w:rPr>
+      </w:pPr>
+      <w:proofErr w:type="spellStart"/>
+      <w:proofErr w:type="gramStart"/>
+      <w:r>
+        <w:rPr>
+          <w:rFonts w:ascii="Century Gothic" w:hAnsi="Century Gothic"/>
+          <w:sz w:val="21"/>
+          <w:szCs w:val="21"/>
+        </w:rPr>
+        <w:t>P.deferimento</w:t>
+      </w:r>
+      <w:proofErr w:type="spellEnd"/>
+      <w:proofErr w:type="gramEnd"/>
+    </w:p>
+    <w:p>
+      <w:pPr>
+        <w:rPr>
+          <w:rFonts w:ascii="Century Gothic" w:hAnsi="Century Gothic"/>
+          <w:sz w:val="22"/>
+          <w:szCs w:val="22"/>
+        </w:rPr>
+      </w:pPr>
+    </w:p>
+    <w:p>
+      <w:pPr>
+        <w:rPr>
+          <w:rFonts w:ascii="Century Gothic" w:hAnsi="Century Gothic"/>
+          <w:sz w:val="21"/>
+          <w:szCs w:val="21"/>
+        </w:rPr>
+      </w:pPr>
+      <w:r>
+        <w:rPr>
+          <w:rFonts w:ascii="Century Gothic" w:hAnsi="Century Gothic"/>
+          <w:sz w:val="21"/>
+          <w:szCs w:val="21"/>
+        </w:rPr>
+        <w:t>São Bernardo do Campo,</w:t>
       </w:r>
       <w:r>
         <w:rPr>
@@ -491,6 +546,7 @@
           <w:szCs w:val="22"/>
           <w:lang w:eastAsia="en-US"/>
         </w:rPr>
+        <w:t xml:space="preserve"> </w:t>
       </w:r>
       <w:r>
         <w:rPr>
@@ -499,57 +555,7 @@
           <w:szCs w:val="22"/>
           <w:lang w:eastAsia="en-US"/>
         </w:rPr>
-        <w:fldChar w:fldCharType="separate"/>
-      </w:r>
-      <w:r>
-        <w:rPr>
-          <w:rFonts w:ascii="Calibri" w:eastAsia="Calibri" w:hAnsi="Calibri" w:cs="Times New Roman"/>
-          <w:noProof/>
-          <w:sz w:val="22"/>
-          <w:szCs w:val="22"/>
-          <w:lang w:eastAsia="en-US"/>
-        </w:rPr>
-        <w:t> </w:t>
-      </w:r>
-      <w:r>
-        <w:rPr>
-          <w:rFonts w:ascii="Calibri" w:eastAsia="Calibri" w:hAnsi="Calibri" w:cs="Times New Roman"/>
-          <w:noProof/>
-          <w:sz w:val="22"/>
-          <w:szCs w:val="22"/>
-          <w:lang w:eastAsia="en-US"/>
-        </w:rPr>
-        <w:t> </w:t>
-      </w:r>
-      <w:r>
-        <w:rPr>
-          <w:rFonts w:ascii="Calibri" w:eastAsia="Calibri" w:hAnsi="Calibri" w:cs="Times New Roman"/>
-          <w:noProof/>
-          <w:sz w:val="22"/>
-          <w:szCs w:val="22"/>
-          <w:lang w:eastAsia="en-US"/>
-        </w:rPr>
-        <w:t> </w:t>
-      </w:r>
-      <w:r>
-        <w:rPr>
-          <w:rFonts w:ascii="Calibri" w:eastAsia="Calibri" w:hAnsi="Calibri" w:cs="Times New Roman"/>
-          <w:noProof/>
-          <w:sz w:val="22"/>
-          <w:szCs w:val="22"/>
-          <w:lang w:eastAsia="en-US"/>
-        </w:rPr>
-        <w:t> </w:t>
-      </w:r>
-      <w:r>
-        <w:rPr>
-          <w:rFonts w:ascii="Calibri" w:eastAsia="Calibri" w:hAnsi="Calibri" w:cs="Times New Roman"/>
-          <w:noProof/>
-          <w:sz w:val="22"/>
-          <w:szCs w:val="22"/>
-          <w:lang w:eastAsia="en-US"/>
-        </w:rPr>
-        <w:t> </w:t>
+        <w:t>30</w:t>
       </w:r>
       <w:r>
         <w:rPr>
@@ -558,7 +564,7 @@
           <w:szCs w:val="22"/>
           <w:lang w:eastAsia="en-US"/>
         </w:rPr>
-        <w:fldChar w:fldCharType="end"/>
+        <w:t>/</w:t>
       </w:r>
       <w:r>
         <w:rPr>
@@ -567,7 +573,7 @@
           <w:szCs w:val="22"/>
           <w:lang w:eastAsia="en-US"/>
         </w:rPr>
-        <w:t xml:space="preserve">, </w:t>
+        <w:t>08</w:t>
       </w:r>
       <w:r>
         <w:rPr>
@@ -576,7 +582,7 @@
           <w:szCs w:val="22"/>
           <w:lang w:eastAsia="en-US"/>
         </w:rPr>
-        <w:t>082150354</w:t>
+        <w:t>/</w:t>
       </w:r>
       <w:r>
         <w:rPr>
@@ -585,672 +591,7 @@
           <w:szCs w:val="22"/>
           <w:lang w:eastAsia="en-US"/>
         </w:rPr>
-        <w:t xml:space="preserve"> e </w:t>
-      </w:r>
-      <w:r>
-        <w:rPr>
-          <w:rFonts w:ascii="Calibri" w:eastAsia="Calibri" w:hAnsi="Calibri" w:cs="Times New Roman"/>
-          <w:sz w:val="22"/>
-          <w:szCs w:val="22"/>
-          <w:lang w:eastAsia="en-US"/>
-        </w:rPr>
-        <w:fldChar w:fldCharType="begin">
-          <w:ffData>
-            <w:name w:val="Texto4"/>
-            <w:enabled/>
-            <w:calcOnExit w:val="0"/>
-            <w:textInput/>
-          </w:ffData>
-        </w:fldChar>
-      </w:r>
-      <w:r>
-        <w:rPr>
-          <w:rFonts w:ascii="Calibri" w:eastAsia="Calibri" w:hAnsi="Calibri" w:cs="Times New Roman"/>
-          <w:sz w:val="22"/>
-          <w:szCs w:val="22"/>
-          <w:lang w:eastAsia="en-US"/>
-        </w:rPr>
-        <w:instrText xml:space="preserve"> FORMTEXT </w:instrText>
-      </w:r>
-      <w:r>
-        <w:rPr>
-          <w:rFonts w:ascii="Calibri" w:eastAsia="Calibri" w:hAnsi="Calibri" w:cs="Times New Roman"/>
-          <w:sz w:val="22"/>
-          <w:szCs w:val="22"/>
-          <w:lang w:eastAsia="en-US"/>
-        </w:rPr>
-      </w:r>
-      <w:r>
-        <w:rPr>
-          <w:rFonts w:ascii="Calibri" w:eastAsia="Calibri" w:hAnsi="Calibri" w:cs="Times New Roman"/>
-          <w:sz w:val="22"/>
-          <w:szCs w:val="22"/>
-          <w:lang w:eastAsia="en-US"/>
-        </w:rPr>
-        <w:fldChar w:fldCharType="separate"/>
-      </w:r>
-      <w:r>
-        <w:rPr>
-          <w:rFonts w:ascii="Calibri" w:eastAsia="Calibri" w:hAnsi="Calibri" w:cs="Times New Roman"/>
-          <w:noProof/>
-          <w:sz w:val="22"/>
-          <w:szCs w:val="22"/>
-          <w:lang w:eastAsia="en-US"/>
-        </w:rPr>
-        <w:t> </w:t>
-      </w:r>
-      <w:r>
-        <w:rPr>
-          <w:rFonts w:ascii="Calibri" w:eastAsia="Calibri" w:hAnsi="Calibri" w:cs="Times New Roman"/>
-          <w:noProof/>
-          <w:sz w:val="22"/>
-          <w:szCs w:val="22"/>
-          <w:lang w:eastAsia="en-US"/>
-        </w:rPr>
-        <w:t> </w:t>
-      </w:r>
-      <w:r>
-        <w:rPr>
-          <w:rFonts w:ascii="Calibri" w:eastAsia="Calibri" w:hAnsi="Calibri" w:cs="Times New Roman"/>
-          <w:noProof/>
-          <w:sz w:val="22"/>
-          <w:szCs w:val="22"/>
-          <w:lang w:eastAsia="en-US"/>
-        </w:rPr>
-        <w:t> </w:t>
-      </w:r>
-      <w:r>
-        <w:rPr>
-          <w:rFonts w:ascii="Calibri" w:eastAsia="Calibri" w:hAnsi="Calibri" w:cs="Times New Roman"/>
-          <w:noProof/>
-          <w:sz w:val="22"/>
-          <w:szCs w:val="22"/>
-          <w:lang w:eastAsia="en-US"/>
-        </w:rPr>
-        <w:t> </w:t>
-      </w:r>
-      <w:r>
-        <w:rPr>
-          <w:rFonts w:ascii="Calibri" w:eastAsia="Calibri" w:hAnsi="Calibri" w:cs="Times New Roman"/>
-          <w:noProof/>
-          <w:sz w:val="22"/>
-          <w:szCs w:val="22"/>
-          <w:lang w:eastAsia="en-US"/>
-        </w:rPr>
-        <w:t> </w:t>
-      </w:r>
-      <w:r>
-        <w:rPr>
-          <w:rFonts w:ascii="Calibri" w:eastAsia="Calibri" w:hAnsi="Calibri" w:cs="Times New Roman"/>
-          <w:sz w:val="22"/>
-          <w:szCs w:val="22"/>
-          <w:lang w:eastAsia="en-US"/>
-        </w:rPr>
-        <w:fldChar w:fldCharType="end"/>
-      </w:r>
-      <w:r>
-        <w:rPr>
-          <w:rFonts w:ascii="Century Gothic" w:hAnsi="Century Gothic"/>
-          <w:sz w:val="21"/>
-          <w:szCs w:val="21"/>
-        </w:rPr>
-        <w:t xml:space="preserve">, </w:t>
-      </w:r>
-      <w:r>
-        <w:rPr>
-          <w:rFonts w:ascii="Century Gothic" w:hAnsi="Century Gothic"/>
-          <w:sz w:val="21"/>
-          <w:szCs w:val="21"/>
-        </w:rPr>
-        <w:t>v</w:t>
-      </w:r>
-      <w:r>
-        <w:rPr>
-          <w:rFonts w:ascii="Century Gothic" w:hAnsi="Century Gothic"/>
-          <w:sz w:val="21"/>
-          <w:szCs w:val="21"/>
-        </w:rPr>
-        <w:t xml:space="preserve">êm </w:t>
-      </w:r>
-      <w:r>
-        <w:rPr>
-          <w:rFonts w:ascii="Century Gothic" w:hAnsi="Century Gothic"/>
-          <w:sz w:val="21"/>
-          <w:szCs w:val="21"/>
-        </w:rPr>
-        <w:t xml:space="preserve"> solicitar a realização do Trabalho de Conclusão de Curso - TCC, com o tema intitulado </w:t>
-      </w:r>
-      <w:r>
-        <w:rPr>
-          <w:rFonts w:ascii="Calibri" w:eastAsia="Calibri" w:hAnsi="Calibri" w:cs="Times New Roman"/>
-          <w:sz w:val="22"/>
-          <w:szCs w:val="22"/>
-          <w:lang w:eastAsia="en-US"/>
-        </w:rPr>
-        <w:fldChar w:fldCharType="begin">
-          <w:ffData>
-            <w:name w:val="Texto4"/>
-            <w:enabled/>
-            <w:calcOnExit w:val="0"/>
-            <w:textInput/>
-          </w:ffData>
-        </w:fldChar>
-      </w:r>
-      <w:r>
-        <w:rPr>
-          <w:rFonts w:ascii="Calibri" w:eastAsia="Calibri" w:hAnsi="Calibri" w:cs="Times New Roman"/>
-          <w:sz w:val="22"/>
-          <w:szCs w:val="22"/>
-          <w:lang w:eastAsia="en-US"/>
-        </w:rPr>
-        <w:instrText xml:space="preserve"> FORMTEXT </w:instrText>
-      </w:r>
-      <w:r>
-        <w:rPr>
-          <w:rFonts w:ascii="Calibri" w:eastAsia="Calibri" w:hAnsi="Calibri" w:cs="Times New Roman"/>
-          <w:sz w:val="22"/>
-          <w:szCs w:val="22"/>
-          <w:lang w:eastAsia="en-US"/>
-        </w:rPr>
-      </w:r>
-      <w:r>
-        <w:rPr>
-          <w:rFonts w:ascii="Calibri" w:eastAsia="Calibri" w:hAnsi="Calibri" w:cs="Times New Roman"/>
-          <w:sz w:val="22"/>
-          <w:szCs w:val="22"/>
-          <w:lang w:eastAsia="en-US"/>
-        </w:rPr>
-        <w:fldChar w:fldCharType="separate"/>
-      </w:r>
-      <w:r>
-        <w:rPr>
-          <w:rFonts w:ascii="Calibri" w:eastAsia="Calibri" w:hAnsi="Calibri" w:cs="Times New Roman"/>
-          <w:noProof/>
-          <w:sz w:val="22"/>
-          <w:szCs w:val="22"/>
-          <w:lang w:eastAsia="en-US"/>
-        </w:rPr>
-        <w:t> </w:t>
-      </w:r>
-      <w:r>
-        <w:rPr>
-          <w:rFonts w:ascii="Calibri" w:eastAsia="Calibri" w:hAnsi="Calibri" w:cs="Times New Roman"/>
-          <w:noProof/>
-          <w:sz w:val="22"/>
-          <w:szCs w:val="22"/>
-          <w:lang w:eastAsia="en-US"/>
-        </w:rPr>
-        <w:t> </w:t>
-      </w:r>
-      <w:r>
-        <w:rPr>
-          <w:rFonts w:ascii="Calibri" w:eastAsia="Calibri" w:hAnsi="Calibri" w:cs="Times New Roman"/>
-          <w:noProof/>
-          <w:sz w:val="22"/>
-          <w:szCs w:val="22"/>
-          <w:lang w:eastAsia="en-US"/>
-        </w:rPr>
-        <w:t> </w:t>
-      </w:r>
-      <w:r>
-        <w:rPr>
-          <w:rFonts w:ascii="Calibri" w:eastAsia="Calibri" w:hAnsi="Calibri" w:cs="Times New Roman"/>
-          <w:noProof/>
-          <w:sz w:val="22"/>
-          <w:szCs w:val="22"/>
-          <w:lang w:eastAsia="en-US"/>
-        </w:rPr>
-        <w:t> </w:t>
-      </w:r>
-      <w:r>
-        <w:rPr>
-          <w:rFonts w:ascii="Calibri" w:eastAsia="Calibri" w:hAnsi="Calibri" w:cs="Times New Roman"/>
-          <w:noProof/>
-          <w:sz w:val="22"/>
-          <w:szCs w:val="22"/>
-          <w:lang w:eastAsia="en-US"/>
-        </w:rPr>
-        <w:t> </w:t>
-      </w:r>
-      <w:r>
-        <w:rPr>
-          <w:rFonts w:ascii="Calibri" w:eastAsia="Calibri" w:hAnsi="Calibri" w:cs="Times New Roman"/>
-          <w:sz w:val="22"/>
-          <w:szCs w:val="22"/>
-          <w:lang w:eastAsia="en-US"/>
-        </w:rPr>
-        <w:fldChar w:fldCharType="end"/>
-      </w:r>
-      <w:r>
-        <w:rPr>
-          <w:rFonts w:ascii="Century Gothic" w:hAnsi="Century Gothic"/>
-          <w:sz w:val="21"/>
-          <w:szCs w:val="21"/>
-        </w:rPr>
-        <w:t xml:space="preserve">, sob a orientação do(a) professor(a) </w:t>
-      </w:r>
-      <w:r>
-        <w:rPr>
-          <w:rFonts w:ascii="Calibri" w:eastAsia="Calibri" w:hAnsi="Calibri" w:cs="Times New Roman"/>
-          <w:sz w:val="22"/>
-          <w:szCs w:val="22"/>
-          <w:lang w:eastAsia="en-US"/>
-        </w:rPr>
-        <w:t>EDUARDO SAVINO GOMES</w:t>
-      </w:r>
-      <w:r>
-        <w:rPr>
-          <w:rFonts w:ascii="Century Gothic" w:hAnsi="Century Gothic"/>
-          <w:sz w:val="21"/>
-          <w:szCs w:val="21"/>
-        </w:rPr>
-        <w:t>, para cumprimento da grade curricular do curso.</w:t>
-      </w:r>
-    </w:p>
-    <w:p>
-      <w:pPr>
-        <w:rPr>
-          <w:rFonts w:ascii="Century Gothic" w:hAnsi="Century Gothic"/>
-          <w:b/>
-          <w:sz w:val="21"/>
-          <w:szCs w:val="21"/>
-        </w:rPr>
-      </w:pPr>
-    </w:p>
-    <w:p>
-      <w:pPr>
-        <w:rPr>
-          <w:rFonts w:ascii="Century Gothic" w:hAnsi="Century Gothic"/>
-          <w:b/>
-          <w:sz w:val="21"/>
-          <w:szCs w:val="21"/>
-        </w:rPr>
-      </w:pPr>
-      <w:r>
-        <w:rPr>
-          <w:rFonts w:ascii="Century Gothic" w:hAnsi="Century Gothic"/>
-          <w:b/>
-          <w:sz w:val="21"/>
-          <w:szCs w:val="21"/>
-        </w:rPr>
-        <w:t>Nestes Termos</w:t>
-      </w:r>
-    </w:p>
-    <w:p>
-      <w:pPr>
-        <w:rPr>
-          <w:rFonts w:ascii="Century Gothic" w:hAnsi="Century Gothic"/>
-          <w:sz w:val="21"/>
-          <w:szCs w:val="21"/>
-        </w:rPr>
-      </w:pPr>
-      <w:proofErr w:type="spellStart"/>
-      <w:proofErr w:type="gramStart"/>
-      <w:r>
-        <w:rPr>
-          <w:rFonts w:ascii="Century Gothic" w:hAnsi="Century Gothic"/>
-          <w:sz w:val="21"/>
-          <w:szCs w:val="21"/>
-        </w:rPr>
-        <w:t>P.deferimento</w:t>
-      </w:r>
-      <w:proofErr w:type="spellEnd"/>
-      <w:proofErr w:type="gramEnd"/>
-    </w:p>
-    <w:p>
-      <w:pPr>
-        <w:rPr>
-          <w:rFonts w:ascii="Century Gothic" w:hAnsi="Century Gothic"/>
-          <w:sz w:val="22"/>
-          <w:szCs w:val="22"/>
-        </w:rPr>
-      </w:pPr>
-    </w:p>
-    <w:p>
-      <w:pPr>
-        <w:rPr>
-          <w:rFonts w:ascii="Century Gothic" w:hAnsi="Century Gothic"/>
-          <w:sz w:val="21"/>
-          <w:szCs w:val="21"/>
-        </w:rPr>
-      </w:pPr>
-      <w:r>
-        <w:rPr>
-          <w:rFonts w:ascii="Century Gothic" w:hAnsi="Century Gothic"/>
-          <w:sz w:val="21"/>
-          <w:szCs w:val="21"/>
-        </w:rPr>
-        <w:t>São Bernardo do Campo,</w:t>
-      </w:r>
-      <w:r>
-        <w:rPr>
-          <w:rFonts w:ascii="Calibri" w:eastAsia="Calibri" w:hAnsi="Calibri" w:cs="Times New Roman"/>
-          <w:sz w:val="22"/>
-          <w:szCs w:val="22"/>
-          <w:lang w:eastAsia="en-US"/>
-        </w:rPr>
-        <w:t xml:space="preserve"> </w:t>
-      </w:r>
-      <w:r>
-        <w:rPr>
-          <w:rFonts w:ascii="Calibri" w:eastAsia="Calibri" w:hAnsi="Calibri" w:cs="Times New Roman"/>
-          <w:sz w:val="22"/>
-          <w:szCs w:val="22"/>
-          <w:lang w:eastAsia="en-US"/>
-        </w:rPr>
-        <w:fldChar w:fldCharType="begin">
-          <w:ffData>
-            <w:name w:val="Texto4"/>
-            <w:enabled/>
-            <w:calcOnExit w:val="0"/>
-            <w:textInput/>
-          </w:ffData>
-        </w:fldChar>
-      </w:r>
-      <w:r>
-        <w:rPr>
-          <w:rFonts w:ascii="Calibri" w:eastAsia="Calibri" w:hAnsi="Calibri" w:cs="Times New Roman"/>
-          <w:sz w:val="22"/>
-          <w:szCs w:val="22"/>
-          <w:lang w:eastAsia="en-US"/>
-        </w:rPr>
-        <w:instrText xml:space="preserve"> FORMTEXT </w:instrText>
-      </w:r>
-      <w:r>
-        <w:rPr>
-          <w:rFonts w:ascii="Calibri" w:eastAsia="Calibri" w:hAnsi="Calibri" w:cs="Times New Roman"/>
-          <w:sz w:val="22"/>
-          <w:szCs w:val="22"/>
-          <w:lang w:eastAsia="en-US"/>
-        </w:rPr>
-      </w:r>
-      <w:r>
-        <w:rPr>
-          <w:rFonts w:ascii="Calibri" w:eastAsia="Calibri" w:hAnsi="Calibri" w:cs="Times New Roman"/>
-          <w:sz w:val="22"/>
-          <w:szCs w:val="22"/>
-          <w:lang w:eastAsia="en-US"/>
-        </w:rPr>
-        <w:fldChar w:fldCharType="separate"/>
-      </w:r>
-      <w:r>
-        <w:rPr>
-          <w:rFonts w:ascii="Calibri" w:eastAsia="Calibri" w:hAnsi="Calibri" w:cs="Times New Roman"/>
-          <w:noProof/>
-          <w:sz w:val="22"/>
-          <w:szCs w:val="22"/>
-          <w:lang w:eastAsia="en-US"/>
-        </w:rPr>
-        <w:t> </w:t>
-      </w:r>
-      <w:r>
-        <w:rPr>
-          <w:rFonts w:ascii="Calibri" w:eastAsia="Calibri" w:hAnsi="Calibri" w:cs="Times New Roman"/>
-          <w:noProof/>
-          <w:sz w:val="22"/>
-          <w:szCs w:val="22"/>
-          <w:lang w:eastAsia="en-US"/>
-        </w:rPr>
-        <w:t> </w:t>
-      </w:r>
-      <w:r>
-        <w:rPr>
-          <w:rFonts w:ascii="Calibri" w:eastAsia="Calibri" w:hAnsi="Calibri" w:cs="Times New Roman"/>
-          <w:noProof/>
-          <w:sz w:val="22"/>
-          <w:szCs w:val="22"/>
-          <w:lang w:eastAsia="en-US"/>
-        </w:rPr>
-        <w:t> </w:t>
-      </w:r>
-      <w:r>
-        <w:rPr>
-          <w:rFonts w:ascii="Calibri" w:eastAsia="Calibri" w:hAnsi="Calibri" w:cs="Times New Roman"/>
-          <w:noProof/>
-          <w:sz w:val="22"/>
-          <w:szCs w:val="22"/>
-          <w:lang w:eastAsia="en-US"/>
-        </w:rPr>
-        <w:t> </w:t>
-      </w:r>
-      <w:r>
-        <w:rPr>
-          <w:rFonts w:ascii="Calibri" w:eastAsia="Calibri" w:hAnsi="Calibri" w:cs="Times New Roman"/>
-          <w:noProof/>
-          <w:sz w:val="22"/>
-          <w:szCs w:val="22"/>
-          <w:lang w:eastAsia="en-US"/>
-        </w:rPr>
-        <w:t> </w:t>
-      </w:r>
-      <w:r>
-        <w:rPr>
-          <w:rFonts w:ascii="Calibri" w:eastAsia="Calibri" w:hAnsi="Calibri" w:cs="Times New Roman"/>
-          <w:sz w:val="22"/>
-          <w:szCs w:val="22"/>
-          <w:lang w:eastAsia="en-US"/>
-        </w:rPr>
-        <w:fldChar w:fldCharType="end"/>
-      </w:r>
-      <w:r>
-        <w:rPr>
-          <w:rFonts w:ascii="Calibri" w:eastAsia="Calibri" w:hAnsi="Calibri" w:cs="Times New Roman"/>
-          <w:sz w:val="22"/>
-          <w:szCs w:val="22"/>
-          <w:lang w:eastAsia="en-US"/>
-        </w:rPr>
-        <w:t>/</w:t>
-      </w:r>
-      <w:r>
-        <w:rPr>
-          <w:rFonts w:ascii="Calibri" w:eastAsia="Calibri" w:hAnsi="Calibri" w:cs="Times New Roman"/>
-          <w:sz w:val="22"/>
-          <w:szCs w:val="22"/>
-          <w:lang w:eastAsia="en-US"/>
-        </w:rPr>
-        <w:fldChar w:fldCharType="begin">
-          <w:ffData>
-            <w:name w:val="Texto4"/>
-            <w:enabled/>
-            <w:calcOnExit w:val="0"/>
-            <w:textInput/>
-          </w:ffData>
-        </w:fldChar>
-      </w:r>
-      <w:r>
-        <w:rPr>
-          <w:rFonts w:ascii="Calibri" w:eastAsia="Calibri" w:hAnsi="Calibri" w:cs="Times New Roman"/>
-          <w:sz w:val="22"/>
-          <w:szCs w:val="22"/>
-          <w:lang w:eastAsia="en-US"/>
-        </w:rPr>
-        <w:instrText xml:space="preserve"> FORMTEXT </w:instrText>
-      </w:r>
-      <w:r>
-        <w:rPr>
-          <w:rFonts w:ascii="Calibri" w:eastAsia="Calibri" w:hAnsi="Calibri" w:cs="Times New Roman"/>
-          <w:sz w:val="22"/>
-          <w:szCs w:val="22"/>
-          <w:lang w:eastAsia="en-US"/>
-        </w:rPr>
-      </w:r>
-      <w:r>
-        <w:rPr>
-          <w:rFonts w:ascii="Calibri" w:eastAsia="Calibri" w:hAnsi="Calibri" w:cs="Times New Roman"/>
-          <w:sz w:val="22"/>
-          <w:szCs w:val="22"/>
-          <w:lang w:eastAsia="en-US"/>
-        </w:rPr>
-        <w:fldChar w:fldCharType="separate"/>
-      </w:r>
-      <w:r>
-        <w:rPr>
-          <w:rFonts w:ascii="Calibri" w:eastAsia="Calibri" w:hAnsi="Calibri" w:cs="Times New Roman"/>
-          <w:noProof/>
-          <w:sz w:val="22"/>
-          <w:szCs w:val="22"/>
-          <w:lang w:eastAsia="en-US"/>
-        </w:rPr>
-        <w:t> </w:t>
-      </w:r>
-      <w:r>
-        <w:rPr>
-          <w:rFonts w:ascii="Calibri" w:eastAsia="Calibri" w:hAnsi="Calibri" w:cs="Times New Roman"/>
-          <w:noProof/>
-          <w:sz w:val="22"/>
-          <w:szCs w:val="22"/>
-          <w:lang w:eastAsia="en-US"/>
-        </w:rPr>
-        <w:t> </w:t>
-      </w:r>
-      <w:r>
-        <w:rPr>
-          <w:rFonts w:ascii="Calibri" w:eastAsia="Calibri" w:hAnsi="Calibri" w:cs="Times New Roman"/>
-          <w:noProof/>
-          <w:sz w:val="22"/>
-          <w:szCs w:val="22"/>
-          <w:lang w:eastAsia="en-US"/>
-        </w:rPr>
-        <w:t> </w:t>
-      </w:r>
-      <w:r>
-        <w:rPr>
-          <w:rFonts w:ascii="Calibri" w:eastAsia="Calibri" w:hAnsi="Calibri" w:cs="Times New Roman"/>
-          <w:noProof/>
-          <w:sz w:val="22"/>
-          <w:szCs w:val="22"/>
-          <w:lang w:eastAsia="en-US"/>
-        </w:rPr>
-        <w:t> </w:t>
-      </w:r>
-      <w:r>
-        <w:rPr>
-          <w:rFonts w:ascii="Calibri" w:eastAsia="Calibri" w:hAnsi="Calibri" w:cs="Times New Roman"/>
-          <w:noProof/>
-          <w:sz w:val="22"/>
-          <w:szCs w:val="22"/>
-          <w:lang w:eastAsia="en-US"/>
-        </w:rPr>
-        <w:t> </w:t>
-      </w:r>
-      <w:r>
-        <w:rPr>
-          <w:rFonts w:ascii="Calibri" w:eastAsia="Calibri" w:hAnsi="Calibri" w:cs="Times New Roman"/>
-          <w:sz w:val="22"/>
-          <w:szCs w:val="22"/>
-          <w:lang w:eastAsia="en-US"/>
-        </w:rPr>
-        <w:fldChar w:fldCharType="end"/>
-      </w:r>
-      <w:r>
-        <w:rPr>
-          <w:rFonts w:ascii="Calibri" w:eastAsia="Calibri" w:hAnsi="Calibri" w:cs="Times New Roman"/>
-          <w:sz w:val="22"/>
-          <w:szCs w:val="22"/>
-          <w:lang w:eastAsia="en-US"/>
-        </w:rPr>
-        <w:t>/</w:t>
-      </w:r>
-      <w:r>
-        <w:rPr>
-          <w:rFonts w:ascii="Calibri" w:eastAsia="Calibri" w:hAnsi="Calibri" w:cs="Times New Roman"/>
-          <w:sz w:val="22"/>
-          <w:szCs w:val="22"/>
-          <w:lang w:eastAsia="en-US"/>
-        </w:rPr>
-        <w:fldChar w:fldCharType="begin">
-          <w:ffData>
-            <w:name w:val="Texto4"/>
-            <w:enabled/>
-            <w:calcOnExit w:val="0"/>
-            <w:textInput/>
-          </w:ffData>
-        </w:fldChar>
-      </w:r>
-      <w:r>
-        <w:rPr>
-          <w:rFonts w:ascii="Calibri" w:eastAsia="Calibri" w:hAnsi="Calibri" w:cs="Times New Roman"/>
-          <w:sz w:val="22"/>
-          <w:szCs w:val="22"/>
-          <w:lang w:eastAsia="en-US"/>
-        </w:rPr>
-        <w:instrText xml:space="preserve"> FORMTEXT </w:instrText>
-      </w:r>
-      <w:r>
-        <w:rPr>
-          <w:rFonts w:ascii="Calibri" w:eastAsia="Calibri" w:hAnsi="Calibri" w:cs="Times New Roman"/>
-          <w:sz w:val="22"/>
-          <w:szCs w:val="22"/>
-          <w:lang w:eastAsia="en-US"/>
-        </w:rPr>
-      </w:r>
-      <w:r>
-        <w:rPr>
-          <w:rFonts w:ascii="Calibri" w:eastAsia="Calibri" w:hAnsi="Calibri" w:cs="Times New Roman"/>
-          <w:sz w:val="22"/>
-          <w:szCs w:val="22"/>
-          <w:lang w:eastAsia="en-US"/>
-        </w:rPr>
-        <w:fldChar w:fldCharType="separate"/>
-      </w:r>
-      <w:r>
-        <w:rPr>
-          <w:rFonts w:ascii="Calibri" w:eastAsia="Calibri" w:hAnsi="Calibri" w:cs="Times New Roman"/>
-          <w:noProof/>
-          <w:sz w:val="22"/>
-          <w:szCs w:val="22"/>
-          <w:lang w:eastAsia="en-US"/>
-        </w:rPr>
-        <w:t> </w:t>
-      </w:r>
-      <w:r>
-        <w:rPr>
-          <w:rFonts w:ascii="Calibri" w:eastAsia="Calibri" w:hAnsi="Calibri" w:cs="Times New Roman"/>
-          <w:noProof/>
-          <w:sz w:val="22"/>
-          <w:szCs w:val="22"/>
-          <w:lang w:eastAsia="en-US"/>
-        </w:rPr>
-        <w:t> </w:t>
-      </w:r>
-      <w:r>
-        <w:rPr>
-          <w:rFonts w:ascii="Calibri" w:eastAsia="Calibri" w:hAnsi="Calibri" w:cs="Times New Roman"/>
-          <w:noProof/>
-          <w:sz w:val="22"/>
-          <w:szCs w:val="22"/>
-          <w:lang w:eastAsia="en-US"/>
-        </w:rPr>
-        <w:t> </w:t>
-      </w:r>
-      <w:r>
-        <w:rPr>
-          <w:rFonts w:ascii="Calibri" w:eastAsia="Calibri" w:hAnsi="Calibri" w:cs="Times New Roman"/>
-          <w:noProof/>
-          <w:sz w:val="22"/>
-          <w:szCs w:val="22"/>
-          <w:lang w:eastAsia="en-US"/>
-        </w:rPr>
-        <w:t> </w:t>
-      </w:r>
-      <w:r>
-        <w:rPr>
-          <w:rFonts w:ascii="Calibri" w:eastAsia="Calibri" w:hAnsi="Calibri" w:cs="Times New Roman"/>
-          <w:noProof/>
-          <w:sz w:val="22"/>
-          <w:szCs w:val="22"/>
-          <w:lang w:eastAsia="en-US"/>
-        </w:rPr>
-        <w:t> </w:t>
-      </w:r>
-      <w:r>
-        <w:rPr>
-          <w:rFonts w:ascii="Calibri" w:eastAsia="Calibri" w:hAnsi="Calibri" w:cs="Times New Roman"/>
-          <w:sz w:val="22"/>
-          <w:szCs w:val="22"/>
-          <w:lang w:eastAsia="en-US"/>
-        </w:rPr>
-        <w:fldChar w:fldCharType="end"/>
+        <w:t>2019</w:t>
       </w:r>
     </w:p>
     <w:p>
@@ -1610,15 +951,6 @@
           <w:szCs w:val="21"/>
         </w:rPr>
       </w:pPr>
-    </w:p>
-    <w:p>
-      <w:pPr>
-        <w:rPr>
-          <w:rFonts w:ascii="Century Gothic" w:hAnsi="Century Gothic"/>
-          <w:sz w:val="21"/>
-          <w:szCs w:val="21"/>
-        </w:rPr>
-      </w:pPr>
       <w:r>
         <w:rPr>
           <w:rFonts w:ascii="Century Gothic" w:hAnsi="Century Gothic"/>
@@ -1626,117 +958,6 @@
           <w:szCs w:val="21"/>
         </w:rPr>
         <w:t xml:space="preserve">Parecer do Orientador: </w:t>
-      </w:r>
-    </w:p>
-    <w:p>
-      <w:pPr>
-        <w:rPr>
-          <w:rFonts w:ascii="Calibri" w:eastAsia="Calibri" w:hAnsi="Calibri" w:cs="Times New Roman"/>
-          <w:sz w:val="22"/>
-          <w:szCs w:val="22"/>
-          <w:lang w:eastAsia="en-US"/>
-        </w:rPr>
-      </w:pPr>
-      <w:r>
-        <w:rPr>
-          <w:rFonts w:ascii="Calibri" w:eastAsia="Calibri" w:hAnsi="Calibri" w:cs="Times New Roman"/>
-          <w:sz w:val="22"/>
-          <w:szCs w:val="22"/>
-          <w:lang w:eastAsia="en-US"/>
-        </w:rPr>
-        <w:fldChar w:fldCharType="begin">
-          <w:ffData>
-            <w:name w:val="Texto4"/>
-            <w:enabled/>
-            <w:calcOnExit w:val="0"/>
-            <w:textInput/>
-          </w:ffData>
-        </w:fldChar>
-      </w:r>
-      <w:r>
-        <w:rPr>
-          <w:rFonts w:ascii="Calibri" w:eastAsia="Calibri" w:hAnsi="Calibri" w:cs="Times New Roman"/>
-          <w:sz w:val="22"/>
-          <w:szCs w:val="22"/>
-          <w:lang w:eastAsia="en-US"/>
-        </w:rPr>
-        <w:instrText xml:space="preserve"> FORMTEXT </w:instrText>
-      </w:r>
-      <w:r>
-        <w:rPr>
-          <w:rFonts w:ascii="Calibri" w:eastAsia="Calibri" w:hAnsi="Calibri" w:cs="Times New Roman"/>
-          <w:sz w:val="22"/>
-          <w:szCs w:val="22"/>
-          <w:lang w:eastAsia="en-US"/>
-        </w:rPr>
-      </w:r>
-      <w:r>
-        <w:rPr>
-          <w:rFonts w:ascii="Calibri" w:eastAsia="Calibri" w:hAnsi="Calibri" w:cs="Times New Roman"/>
-          <w:sz w:val="22"/>
-          <w:szCs w:val="22"/>
-          <w:lang w:eastAsia="en-US"/>
-        </w:rPr>
-        <w:fldChar w:fldCharType="separate"/>
-      </w:r>
-      <w:r>
-        <w:rPr>
-          <w:rFonts w:ascii="Calibri" w:eastAsia="Calibri" w:hAnsi="Calibri" w:cs="Times New Roman"/>
-          <w:noProof/>
-          <w:sz w:val="22"/>
-          <w:szCs w:val="22"/>
-          <w:lang w:eastAsia="en-US"/>
-        </w:rPr>
-        <w:t> </w:t>
-      </w:r>
-      <w:r>
-        <w:rPr>
-          <w:rFonts w:ascii="Calibri" w:eastAsia="Calibri" w:hAnsi="Calibri" w:cs="Times New Roman"/>
-          <w:noProof/>
-          <w:sz w:val="22"/>
-          <w:szCs w:val="22"/>
-          <w:lang w:eastAsia="en-US"/>
-        </w:rPr>
-        <w:t> </w:t>
-      </w:r>
-      <w:r>
-        <w:rPr>
-          <w:rFonts w:ascii="Calibri" w:eastAsia="Calibri" w:hAnsi="Calibri" w:cs="Times New Roman"/>
-          <w:noProof/>
-          <w:sz w:val="22"/>
-          <w:szCs w:val="22"/>
-          <w:lang w:eastAsia="en-US"/>
-        </w:rPr>
-        <w:t> </w:t>
-      </w:r>
-      <w:r>
-        <w:rPr>
-          <w:rFonts w:ascii="Calibri" w:eastAsia="Calibri" w:hAnsi="Calibri" w:cs="Times New Roman"/>
-          <w:noProof/>
-          <w:sz w:val="22"/>
-          <w:szCs w:val="22"/>
-          <w:lang w:eastAsia="en-US"/>
-        </w:rPr>
-        <w:t> </w:t>
-      </w:r>
-      <w:r>
-        <w:rPr>
-          <w:rFonts w:ascii="Calibri" w:eastAsia="Calibri" w:hAnsi="Calibri" w:cs="Times New Roman"/>
-          <w:noProof/>
-          <w:sz w:val="22"/>
-          <w:szCs w:val="22"/>
-          <w:lang w:eastAsia="en-US"/>
-        </w:rPr>
-        <w:t> </w:t>
-      </w:r>
-      <w:r>
-        <w:rPr>
-          <w:rFonts w:ascii="Calibri" w:eastAsia="Calibri" w:hAnsi="Calibri" w:cs="Times New Roman"/>
-          <w:sz w:val="22"/>
-          <w:szCs w:val="22"/>
-          <w:lang w:eastAsia="en-US"/>
-        </w:rPr>
-        <w:fldChar w:fldCharType="end"/>
       </w:r>
     </w:p>
     <w:p>
@@ -1782,15 +1003,6 @@
           <w:szCs w:val="21"/>
         </w:rPr>
       </w:pPr>
-    </w:p>
-    <w:p>
-      <w:pPr>
-        <w:rPr>
-          <w:rFonts w:ascii="Century Gothic" w:hAnsi="Century Gothic"/>
-          <w:sz w:val="21"/>
-          <w:szCs w:val="21"/>
-        </w:rPr>
-      </w:pPr>
       <w:r>
         <w:rPr>
           <w:rFonts w:ascii="Century Gothic" w:hAnsi="Century Gothic"/>
@@ -1953,6 +1165,8 @@
           <w:szCs w:val="21"/>
         </w:rPr>
       </w:pPr>
+      <w:bookmarkStart w:id="0" w:name="_GoBack"/>
+      <w:bookmarkEnd w:id="0"/>
     </w:p>
     <w:p>
       <w:pPr>
@@ -1962,17 +1176,6 @@
           <w:szCs w:val="21"/>
         </w:rPr>
       </w:pPr>
-    </w:p>
-    <w:p>
-      <w:pPr>
-        <w:rPr>
-          <w:rFonts w:ascii="Century Gothic" w:hAnsi="Century Gothic"/>
-          <w:sz w:val="21"/>
-          <w:szCs w:val="21"/>
-        </w:rPr>
-      </w:pPr>
-      <w:bookmarkStart w:id="0" w:name="_GoBack"/>
-      <w:bookmarkEnd w:id="0"/>
       <w:r>
         <w:rPr>
           <w:rFonts w:ascii="Century Gothic" w:hAnsi="Century Gothic"/>
@@ -1980,126 +1183,6 @@
           <w:szCs w:val="21"/>
         </w:rPr>
         <w:t xml:space="preserve">Parecer do Coordenador do Curso: </w:t>
-      </w:r>
-    </w:p>
-    <w:p>
-      <w:pPr>
-        <w:rPr>
-          <w:rFonts w:ascii="Century Gothic" w:hAnsi="Century Gothic"/>
-          <w:sz w:val="21"/>
-          <w:szCs w:val="21"/>
-        </w:rPr>
-      </w:pPr>
-    </w:p>
-    <w:p>
-      <w:pPr>
-        <w:rPr>
-          <w:rFonts w:ascii="Calibri" w:eastAsia="Calibri" w:hAnsi="Calibri" w:cs="Times New Roman"/>
-          <w:sz w:val="22"/>
-          <w:szCs w:val="22"/>
-          <w:lang w:eastAsia="en-US"/>
-        </w:rPr>
-      </w:pPr>
-      <w:r>
-        <w:rPr>
-          <w:rFonts w:ascii="Calibri" w:eastAsia="Calibri" w:hAnsi="Calibri" w:cs="Times New Roman"/>
-          <w:sz w:val="22"/>
-          <w:szCs w:val="22"/>
-          <w:lang w:eastAsia="en-US"/>
-        </w:rPr>
-        <w:fldChar w:fldCharType="begin">
-          <w:ffData>
-            <w:name w:val="Texto4"/>
-            <w:enabled/>
-            <w:calcOnExit w:val="0"/>
-            <w:textInput/>
-          </w:ffData>
-        </w:fldChar>
-      </w:r>
-      <w:r>
-        <w:rPr>
-          <w:rFonts w:ascii="Calibri" w:eastAsia="Calibri" w:hAnsi="Calibri" w:cs="Times New Roman"/>
-          <w:sz w:val="22"/>
-          <w:szCs w:val="22"/>
-          <w:lang w:eastAsia="en-US"/>
-        </w:rPr>
-        <w:instrText xml:space="preserve"> FORMTEXT </w:instrText>
-      </w:r>
-      <w:r>
-        <w:rPr>
-          <w:rFonts w:ascii="Calibri" w:eastAsia="Calibri" w:hAnsi="Calibri" w:cs="Times New Roman"/>
-          <w:sz w:val="22"/>
-          <w:szCs w:val="22"/>
-          <w:lang w:eastAsia="en-US"/>
-        </w:rPr>
-      </w:r>
-      <w:r>
-        <w:rPr>
-          <w:rFonts w:ascii="Calibri" w:eastAsia="Calibri" w:hAnsi="Calibri" w:cs="Times New Roman"/>
-          <w:sz w:val="22"/>
-          <w:szCs w:val="22"/>
-          <w:lang w:eastAsia="en-US"/>
-        </w:rPr>
-        <w:fldChar w:fldCharType="separate"/>
-      </w:r>
-      <w:r>
-        <w:rPr>
-          <w:rFonts w:ascii="Calibri" w:eastAsia="Calibri" w:hAnsi="Calibri" w:cs="Times New Roman"/>
-          <w:noProof/>
-          <w:sz w:val="22"/>
-          <w:szCs w:val="22"/>
-          <w:lang w:eastAsia="en-US"/>
-        </w:rPr>
-        <w:t> </w:t>
-      </w:r>
-      <w:r>
-        <w:rPr>
-          <w:rFonts w:ascii="Calibri" w:eastAsia="Calibri" w:hAnsi="Calibri" w:cs="Times New Roman"/>
-          <w:noProof/>
-          <w:sz w:val="22"/>
-          <w:szCs w:val="22"/>
-          <w:lang w:eastAsia="en-US"/>
-        </w:rPr>
-        <w:t> </w:t>
-      </w:r>
-      <w:r>
-        <w:rPr>
-          <w:rFonts w:ascii="Calibri" w:eastAsia="Calibri" w:hAnsi="Calibri" w:cs="Times New Roman"/>
-          <w:noProof/>
-          <w:sz w:val="22"/>
-          <w:szCs w:val="22"/>
-          <w:lang w:eastAsia="en-US"/>
-        </w:rPr>
-        <w:t> </w:t>
-      </w:r>
-      <w:r>
-        <w:rPr>
-          <w:rFonts w:ascii="Calibri" w:eastAsia="Calibri" w:hAnsi="Calibri" w:cs="Times New Roman"/>
-          <w:noProof/>
-          <w:sz w:val="22"/>
-          <w:szCs w:val="22"/>
-          <w:lang w:eastAsia="en-US"/>
-        </w:rPr>
-        <w:t> </w:t>
-      </w:r>
-      <w:r>
-        <w:rPr>
-          <w:rFonts w:ascii="Calibri" w:eastAsia="Calibri" w:hAnsi="Calibri" w:cs="Times New Roman"/>
-          <w:noProof/>
-          <w:sz w:val="22"/>
-          <w:szCs w:val="22"/>
-          <w:lang w:eastAsia="en-US"/>
-        </w:rPr>
-        <w:t> </w:t>
-      </w:r>
-      <w:r>
-        <w:rPr>
-          <w:rFonts w:ascii="Calibri" w:eastAsia="Calibri" w:hAnsi="Calibri" w:cs="Times New Roman"/>
-          <w:sz w:val="22"/>
-          <w:szCs w:val="22"/>
-          <w:lang w:eastAsia="en-US"/>
-        </w:rPr>
-        <w:fldChar w:fldCharType="end"/>
       </w:r>
     </w:p>
     <w:p>
@@ -2146,6 +1229,22 @@
           <w:szCs w:val="21"/>
         </w:rPr>
       </w:pPr>
+      <w:r>
+        <w:rPr>
+          <w:rFonts w:ascii="Century Gothic" w:hAnsi="Century Gothic"/>
+          <w:sz w:val="21"/>
+          <w:szCs w:val="21"/>
+        </w:rPr>
+        <w:t>________</w:t>
+      </w:r>
+      <w:r>
+        <w:rPr>
+          <w:rFonts w:ascii="Century Gothic" w:hAnsi="Century Gothic"/>
+          <w:sz w:val="21"/>
+          <w:szCs w:val="21"/>
+        </w:rPr>
+        <w:t>_______________________________</w:t>
+      </w:r>
     </w:p>
     <w:p>
       <w:pPr>
@@ -2158,18 +1257,11 @@
       <w:r>
         <w:rPr>
           <w:rFonts w:ascii="Century Gothic" w:hAnsi="Century Gothic"/>
-          <w:sz w:val="21"/>
-          <w:szCs w:val="21"/>
-        </w:rPr>
-        <w:t>________</w:t>
-      </w:r>
-      <w:r>
-        <w:rPr>
-          <w:rFonts w:ascii="Century Gothic" w:hAnsi="Century Gothic"/>
-          <w:sz w:val="21"/>
-          <w:szCs w:val="21"/>
-        </w:rPr>
-        <w:t>_______________________________</w:t>
+          <w:b/>
+          <w:sz w:val="21"/>
+          <w:szCs w:val="21"/>
+        </w:rPr>
+        <w:t>Assinatura do Coordenador de Ensino</w:t>
       </w:r>
     </w:p>
     <w:p>
@@ -2178,411 +1270,6 @@
           <w:rFonts w:ascii="Century Gothic" w:hAnsi="Century Gothic"/>
           <w:sz w:val="21"/>
           <w:szCs w:val="21"/>
-        </w:rPr>
-      </w:pPr>
-      <w:r>
-        <w:rPr>
-          <w:rFonts w:ascii="Century Gothic" w:hAnsi="Century Gothic"/>
-          <w:b/>
-          <w:sz w:val="21"/>
-          <w:szCs w:val="21"/>
-        </w:rPr>
-        <w:t>Assinatura do Coordenador de Ensino</w:t>
-      </w:r>
-    </w:p>
-    <w:p>
-      <w:pPr>
-        <w:rPr>
-          <w:rFonts w:ascii="Century Gothic" w:hAnsi="Century Gothic"/>
-          <w:sz w:val="21"/>
-          <w:szCs w:val="21"/>
-        </w:rPr>
-      </w:pPr>
-    </w:p>
-    <w:p>
-      <w:pPr>
-        <w:rPr>
-          <w:rFonts w:ascii="Century Gothic" w:hAnsi="Century Gothic"/>
-          <w:sz w:val="21"/>
-          <w:szCs w:val="21"/>
-        </w:rPr>
-      </w:pPr>
-    </w:p>
-    <w:p>
-      <w:pPr>
-        <w:rPr>
-          <w:rFonts w:ascii="Century Gothic" w:hAnsi="Century Gothic"/>
-          <w:sz w:val="21"/>
-          <w:szCs w:val="21"/>
-        </w:rPr>
-      </w:pPr>
-    </w:p>
-    <w:p>
-      <w:pPr>
-        <w:rPr>
-          <w:rFonts w:ascii="Century Gothic" w:hAnsi="Century Gothic"/>
-          <w:sz w:val="21"/>
-          <w:szCs w:val="21"/>
-        </w:rPr>
-      </w:pPr>
-    </w:p>
-    <w:p>
-      <w:pPr>
-        <w:rPr>
-          <w:rFonts w:ascii="Century Gothic" w:hAnsi="Century Gothic"/>
-          <w:sz w:val="21"/>
-          <w:szCs w:val="21"/>
-        </w:rPr>
-      </w:pPr>
-    </w:p>
-    <w:p>
-      <w:pPr>
-        <w:rPr>
-          <w:rFonts w:ascii="Century Gothic" w:hAnsi="Century Gothic"/>
-          <w:sz w:val="21"/>
-          <w:szCs w:val="21"/>
-        </w:rPr>
-      </w:pPr>
-    </w:p>
-    <w:p>
-      <w:pPr>
-        <w:rPr>
-          <w:rFonts w:ascii="Century Gothic" w:hAnsi="Century Gothic"/>
-          <w:sz w:val="21"/>
-          <w:szCs w:val="21"/>
-        </w:rPr>
-      </w:pPr>
-    </w:p>
-    <w:p>
-      <w:pPr>
-        <w:rPr>
-          <w:rFonts w:ascii="Century Gothic" w:hAnsi="Century Gothic"/>
-          <w:sz w:val="21"/>
-          <w:szCs w:val="21"/>
-        </w:rPr>
-      </w:pPr>
-    </w:p>
-    <w:p>
-      <w:pPr>
-        <w:rPr>
-          <w:rFonts w:ascii="Century Gothic" w:hAnsi="Century Gothic"/>
-          <w:sz w:val="21"/>
-          <w:szCs w:val="21"/>
-        </w:rPr>
-      </w:pPr>
-    </w:p>
-    <w:p>
-      <w:pPr>
-        <w:rPr>
-          <w:rFonts w:ascii="Century Gothic" w:hAnsi="Century Gothic"/>
-          <w:sz w:val="21"/>
-          <w:szCs w:val="21"/>
-        </w:rPr>
-      </w:pPr>
-    </w:p>
-    <w:p>
-      <w:pPr>
-        <w:rPr>
-          <w:rFonts w:ascii="Century Gothic" w:hAnsi="Century Gothic"/>
-          <w:sz w:val="21"/>
-          <w:szCs w:val="21"/>
-        </w:rPr>
-      </w:pPr>
-    </w:p>
-    <w:p>
-      <w:pPr>
-        <w:rPr>
-          <w:rFonts w:ascii="Century Gothic" w:hAnsi="Century Gothic"/>
-          <w:sz w:val="21"/>
-          <w:szCs w:val="21"/>
-        </w:rPr>
-      </w:pPr>
-    </w:p>
-    <w:p>
-      <w:pPr>
-        <w:rPr>
-          <w:rFonts w:ascii="Century Gothic" w:hAnsi="Century Gothic"/>
-          <w:sz w:val="21"/>
-          <w:szCs w:val="21"/>
-        </w:rPr>
-      </w:pPr>
-    </w:p>
-    <w:p>
-      <w:pPr>
-        <w:rPr>
-          <w:rFonts w:ascii="Century Gothic" w:hAnsi="Century Gothic"/>
-          <w:sz w:val="21"/>
-          <w:szCs w:val="21"/>
-        </w:rPr>
-      </w:pPr>
-    </w:p>
-    <w:p>
-      <w:pPr>
-        <w:rPr>
-          <w:rFonts w:ascii="Century Gothic" w:hAnsi="Century Gothic"/>
-          <w:sz w:val="21"/>
-          <w:szCs w:val="21"/>
-        </w:rPr>
-      </w:pPr>
-    </w:p>
-    <w:p>
-      <w:pPr>
-        <w:rPr>
-          <w:rFonts w:ascii="Century Gothic" w:hAnsi="Century Gothic"/>
-          <w:sz w:val="21"/>
-          <w:szCs w:val="21"/>
-        </w:rPr>
-      </w:pPr>
-    </w:p>
-    <w:p>
-      <w:pPr>
-        <w:rPr>
-          <w:rFonts w:ascii="Century Gothic" w:hAnsi="Century Gothic"/>
-          <w:sz w:val="21"/>
-          <w:szCs w:val="21"/>
-        </w:rPr>
-      </w:pPr>
-    </w:p>
-    <w:p>
-      <w:pPr>
-        <w:rPr>
-          <w:rFonts w:ascii="Century Gothic" w:hAnsi="Century Gothic"/>
-          <w:sz w:val="21"/>
-          <w:szCs w:val="21"/>
-        </w:rPr>
-      </w:pPr>
-    </w:p>
-    <w:p>
-      <w:pPr>
-        <w:rPr>
-          <w:rFonts w:ascii="Century Gothic" w:hAnsi="Century Gothic"/>
-          <w:sz w:val="21"/>
-          <w:szCs w:val="21"/>
-        </w:rPr>
-      </w:pPr>
-    </w:p>
-    <w:p>
-      <w:pPr>
-        <w:rPr>
-          <w:rFonts w:ascii="Century Gothic" w:hAnsi="Century Gothic"/>
-          <w:sz w:val="21"/>
-          <w:szCs w:val="21"/>
-        </w:rPr>
-      </w:pPr>
-    </w:p>
-    <w:p>
-      <w:pPr>
-        <w:rPr>
-          <w:rFonts w:ascii="Century Gothic" w:hAnsi="Century Gothic"/>
-          <w:sz w:val="21"/>
-          <w:szCs w:val="21"/>
-        </w:rPr>
-      </w:pPr>
-    </w:p>
-    <w:p>
-      <w:pPr>
-        <w:rPr>
-          <w:rFonts w:ascii="Century Gothic" w:hAnsi="Century Gothic"/>
-          <w:sz w:val="21"/>
-          <w:szCs w:val="21"/>
-        </w:rPr>
-      </w:pPr>
-    </w:p>
-    <w:p>
-      <w:pPr>
-        <w:rPr>
-          <w:rFonts w:ascii="Century Gothic" w:hAnsi="Century Gothic"/>
-          <w:sz w:val="21"/>
-          <w:szCs w:val="21"/>
-        </w:rPr>
-      </w:pPr>
-    </w:p>
-    <w:p>
-      <w:pPr>
-        <w:rPr>
-          <w:rFonts w:ascii="Century Gothic" w:hAnsi="Century Gothic"/>
-          <w:sz w:val="21"/>
-          <w:szCs w:val="21"/>
-        </w:rPr>
-      </w:pPr>
-    </w:p>
-    <w:p>
-      <w:pPr>
-        <w:rPr>
-          <w:rFonts w:ascii="Century Gothic" w:hAnsi="Century Gothic"/>
-          <w:sz w:val="21"/>
-          <w:szCs w:val="21"/>
-        </w:rPr>
-      </w:pPr>
-    </w:p>
-    <w:p>
-      <w:pPr>
-        <w:rPr>
-          <w:rFonts w:ascii="Century Gothic" w:hAnsi="Century Gothic"/>
-          <w:sz w:val="21"/>
-          <w:szCs w:val="21"/>
-        </w:rPr>
-      </w:pPr>
-    </w:p>
-    <w:p>
-      <w:pPr>
-        <w:rPr>
-          <w:rFonts w:ascii="Century Gothic" w:hAnsi="Century Gothic"/>
-          <w:sz w:val="21"/>
-          <w:szCs w:val="21"/>
-        </w:rPr>
-      </w:pPr>
-    </w:p>
-    <w:p>
-      <w:pPr>
-        <w:rPr>
-          <w:rFonts w:ascii="Century Gothic" w:hAnsi="Century Gothic"/>
-          <w:sz w:val="21"/>
-          <w:szCs w:val="21"/>
-        </w:rPr>
-      </w:pPr>
-    </w:p>
-    <w:p>
-      <w:pPr>
-        <w:rPr>
-          <w:rFonts w:ascii="Century Gothic" w:hAnsi="Century Gothic"/>
-          <w:sz w:val="21"/>
-          <w:szCs w:val="21"/>
-        </w:rPr>
-      </w:pPr>
-    </w:p>
-    <w:p>
-      <w:pPr>
-        <w:rPr>
-          <w:rFonts w:ascii="Century Gothic" w:hAnsi="Century Gothic"/>
-          <w:sz w:val="21"/>
-          <w:szCs w:val="21"/>
-        </w:rPr>
-      </w:pPr>
-    </w:p>
-    <w:p>
-      <w:pPr>
-        <w:rPr>
-          <w:rFonts w:ascii="Century Gothic" w:hAnsi="Century Gothic"/>
-          <w:sz w:val="21"/>
-          <w:szCs w:val="21"/>
-        </w:rPr>
-      </w:pPr>
-    </w:p>
-    <w:p>
-      <w:pPr>
-        <w:rPr>
-          <w:rFonts w:ascii="Century Gothic" w:hAnsi="Century Gothic"/>
-          <w:sz w:val="21"/>
-          <w:szCs w:val="21"/>
-        </w:rPr>
-      </w:pPr>
-    </w:p>
-    <w:p>
-      <w:pPr>
-        <w:rPr>
-          <w:rFonts w:ascii="Century Gothic" w:hAnsi="Century Gothic"/>
-          <w:sz w:val="21"/>
-          <w:szCs w:val="21"/>
-        </w:rPr>
-      </w:pPr>
-    </w:p>
-    <w:p>
-      <w:pPr>
-        <w:rPr>
-          <w:rFonts w:ascii="Century Gothic" w:hAnsi="Century Gothic"/>
-          <w:sz w:val="21"/>
-          <w:szCs w:val="21"/>
-        </w:rPr>
-      </w:pPr>
-    </w:p>
-    <w:p>
-      <w:pPr>
-        <w:rPr>
-          <w:rFonts w:ascii="Century Gothic" w:hAnsi="Century Gothic"/>
-          <w:sz w:val="21"/>
-          <w:szCs w:val="21"/>
-        </w:rPr>
-      </w:pPr>
-    </w:p>
-    <w:p>
-      <w:pPr>
-        <w:rPr>
-          <w:rFonts w:ascii="Century Gothic" w:hAnsi="Century Gothic"/>
-          <w:sz w:val="21"/>
-          <w:szCs w:val="21"/>
-        </w:rPr>
-      </w:pPr>
-    </w:p>
-    <w:p>
-      <w:pPr>
-        <w:rPr>
-          <w:rFonts w:ascii="Century Gothic" w:hAnsi="Century Gothic"/>
-          <w:sz w:val="21"/>
-          <w:szCs w:val="21"/>
-        </w:rPr>
-      </w:pPr>
-    </w:p>
-    <w:p>
-      <w:pPr>
-        <w:rPr>
-          <w:rFonts w:ascii="Century Gothic" w:hAnsi="Century Gothic"/>
-          <w:sz w:val="21"/>
-          <w:szCs w:val="21"/>
-        </w:rPr>
-      </w:pPr>
-    </w:p>
-    <w:p>
-      <w:pPr>
-        <w:rPr>
-          <w:rFonts w:ascii="Century Gothic" w:hAnsi="Century Gothic"/>
-          <w:sz w:val="21"/>
-          <w:szCs w:val="21"/>
-        </w:rPr>
-      </w:pPr>
-    </w:p>
-    <w:p>
-      <w:pPr>
-        <w:rPr>
-          <w:rFonts w:ascii="Century Gothic" w:hAnsi="Century Gothic"/>
-          <w:sz w:val="21"/>
-          <w:szCs w:val="21"/>
-        </w:rPr>
-      </w:pPr>
-    </w:p>
-    <w:p>
-      <w:pPr>
-        <w:rPr>
-          <w:rFonts w:ascii="Century Gothic" w:hAnsi="Century Gothic"/>
-          <w:sz w:val="21"/>
-          <w:szCs w:val="21"/>
-        </w:rPr>
-      </w:pPr>
-    </w:p>
-    <w:p>
-      <w:pPr>
-        <w:rPr>
-          <w:rFonts w:ascii="Century Gothic" w:hAnsi="Century Gothic"/>
-          <w:sz w:val="21"/>
-          <w:szCs w:val="21"/>
-        </w:rPr>
-      </w:pPr>
-    </w:p>
-    <w:p>
-      <w:pPr>
-        <w:rPr>
-          <w:rFonts w:ascii="Century Gothic" w:hAnsi="Century Gothic"/>
-          <w:sz w:val="21"/>
-          <w:szCs w:val="21"/>
-        </w:rPr>
-      </w:pPr>
-    </w:p>
-    <w:p>
-      <w:pPr>
-        <w:rPr>
-          <w:rFonts w:ascii="Century Gothic" w:hAnsi="Century Gothic"/>
-          <w:sz w:val="10"/>
-          <w:szCs w:val="10"/>
         </w:rPr>
       </w:pPr>
     </w:p>
@@ -2656,7 +1343,7 @@
 </file>
 
 <file path=word/endnotes.xml><?xml version="1.0" encoding="utf-8"?>
-<w:endnotes xmlns:wpc="http://schemas.microsoft.com/office/word/2010/wordprocessingCanvas" xmlns:cx="http://schemas.microsoft.com/office/drawing/2014/chartex" xmlns:cx1="http://schemas.microsoft.com/office/drawing/2015/9/8/chartex" xmlns:cx2="http://schemas.microsoft.com/office/drawing/2015/10/21/chartex" xmlns:cx3="http://schemas.microsoft.com/office/drawing/2016/5/9/chartex" xmlns:cx4="http://schemas.microsoft.com/office/drawing/2016/5/10/chartex" xmlns:cx5="http://schemas.microsoft.com/office/drawing/2016/5/11/chartex" xmlns:cx6="http://schemas.microsoft.com/office/drawing/2016/5/12/chartex" xmlns:cx7="http://schemas.microsoft.com/office/drawing/2016/5/13/chartex" xmlns:cx8="http://schemas.microsoft.com/office/drawing/2016/5/14/chartex" xmlns:mc="http://schemas.openxmlformats.org/markup-compatibility/2006" xmlns:aink="http://schemas.microsoft.com/office/drawing/2016/ink" xmlns:am3d="http://schemas.microsoft.com/office/drawing/2017/model3d" xmlns:o="urn:schemas-microsoft-com:office:office" xmlns:r="http://schemas.openxmlformats.org/officeDocument/2006/relationships" xmlns:m="http://schemas.openxmlformats.org/officeDocument/2006/math" xmlns:v="urn:schemas-microsoft-com:vml" xmlns:wp14="http://schemas.microsoft.com/office/word/2010/wordprocessingDrawing" xmlns:wp="http://schemas.openxmlformats.org/drawingml/2006/wordprocessingDrawing" xmlns:w10="urn:schemas-microsoft-com:office:word" xmlns:w="http://schemas.openxmlformats.org/wordprocessingml/2006/main" xmlns:w14="http://schemas.microsoft.com/office/word/2010/wordml" xmlns:w15="http://schemas.microsoft.com/office/word/2012/wordml" xmlns:w16cid="http://schemas.microsoft.com/office/word/2016/wordml/cid" xmlns:w16se="http://schemas.microsoft.com/office/word/2015/wordml/symex" xmlns:wpg="http://schemas.microsoft.com/office/word/2010/wordprocessingGroup" xmlns:wpi="http://schemas.microsoft.com/office/word/2010/wordprocessingInk" xmlns:wne="http://schemas.microsoft.com/office/word/2006/wordml" xmlns:wps="http://schemas.microsoft.com/office/word/2010/wordprocessingShape" mc:Ignorable="w14 w15 w16se w16cid wp14">
+<w:endnotes xmlns:wpc="http://schemas.microsoft.com/office/word/2010/wordprocessingCanvas" xmlns:cx="http://schemas.microsoft.com/office/drawing/2014/chartex" xmlns:cx1="http://schemas.microsoft.com/office/drawing/2015/9/8/chartex" xmlns:mc="http://schemas.openxmlformats.org/markup-compatibility/2006" xmlns:o="urn:schemas-microsoft-com:office:office" xmlns:r="http://schemas.openxmlformats.org/officeDocument/2006/relationships" xmlns:m="http://schemas.openxmlformats.org/officeDocument/2006/math" xmlns:v="urn:schemas-microsoft-com:vml" xmlns:wp14="http://schemas.microsoft.com/office/word/2010/wordprocessingDrawing" xmlns:wp="http://schemas.openxmlformats.org/drawingml/2006/wordprocessingDrawing" xmlns:w10="urn:schemas-microsoft-com:office:word" xmlns:w="http://schemas.openxmlformats.org/wordprocessingml/2006/main" xmlns:w14="http://schemas.microsoft.com/office/word/2010/wordml" xmlns:w15="http://schemas.microsoft.com/office/word/2012/wordml" xmlns:w16se="http://schemas.microsoft.com/office/word/2015/wordml/symex" xmlns:wpg="http://schemas.microsoft.com/office/word/2010/wordprocessingGroup" xmlns:wpi="http://schemas.microsoft.com/office/word/2010/wordprocessingInk" xmlns:wne="http://schemas.microsoft.com/office/word/2006/wordml" xmlns:wps="http://schemas.microsoft.com/office/word/2010/wordprocessingShape" mc:Ignorable="w14 w15 w16se wp14">
   <w:endnote w:type="separator" w:id="-1">
     <w:p>
       <w:r>
@@ -2675,7 +1362,7 @@
 </file>
 
 <file path=word/footer1.xml><?xml version="1.0" encoding="utf-8"?>
-<w:ftr xmlns:wpc="http://schemas.microsoft.com/office/word/2010/wordprocessingCanvas" xmlns:cx="http://schemas.microsoft.com/office/drawing/2014/chartex" xmlns:cx1="http://schemas.microsoft.com/office/drawing/2015/9/8/chartex" xmlns:cx2="http://schemas.microsoft.com/office/drawing/2015/10/21/chartex" xmlns:cx3="http://schemas.microsoft.com/office/drawing/2016/5/9/chartex" xmlns:cx4="http://schemas.microsoft.com/office/drawing/2016/5/10/chartex" xmlns:cx5="http://schemas.microsoft.com/office/drawing/2016/5/11/chartex" xmlns:cx6="http://schemas.microsoft.com/office/drawing/2016/5/12/chartex" xmlns:cx7="http://schemas.microsoft.com/office/drawing/2016/5/13/chartex" xmlns:cx8="http://schemas.microsoft.com/office/drawing/2016/5/14/chartex" xmlns:mc="http://schemas.openxmlformats.org/markup-compatibility/2006" xmlns:aink="http://schemas.microsoft.com/office/drawing/2016/ink" xmlns:am3d="http://schemas.microsoft.com/office/drawing/2017/model3d" xmlns:o="urn:schemas-microsoft-com:office:office" xmlns:r="http://schemas.openxmlformats.org/officeDocument/2006/relationships" xmlns:m="http://schemas.openxmlformats.org/officeDocument/2006/math" xmlns:v="urn:schemas-microsoft-com:vml" xmlns:wp14="http://schemas.microsoft.com/office/word/2010/wordprocessingDrawing" xmlns:wp="http://schemas.openxmlformats.org/drawingml/2006/wordprocessingDrawing" xmlns:w10="urn:schemas-microsoft-com:office:word" xmlns:w="http://schemas.openxmlformats.org/wordprocessingml/2006/main" xmlns:w14="http://schemas.microsoft.com/office/word/2010/wordml" xmlns:w15="http://schemas.microsoft.com/office/word/2012/wordml" xmlns:w16cid="http://schemas.microsoft.com/office/word/2016/wordml/cid" xmlns:w16se="http://schemas.microsoft.com/office/word/2015/wordml/symex" xmlns:wpg="http://schemas.microsoft.com/office/word/2010/wordprocessingGroup" xmlns:wpi="http://schemas.microsoft.com/office/word/2010/wordprocessingInk" xmlns:wne="http://schemas.microsoft.com/office/word/2006/wordml" xmlns:wps="http://schemas.microsoft.com/office/word/2010/wordprocessingShape" mc:Ignorable="w14 w15 w16se w16cid wp14">
+<w:ftr xmlns:wpc="http://schemas.microsoft.com/office/word/2010/wordprocessingCanvas" xmlns:cx="http://schemas.microsoft.com/office/drawing/2014/chartex" xmlns:cx1="http://schemas.microsoft.com/office/drawing/2015/9/8/chartex" xmlns:mc="http://schemas.openxmlformats.org/markup-compatibility/2006" xmlns:o="urn:schemas-microsoft-com:office:office" xmlns:r="http://schemas.openxmlformats.org/officeDocument/2006/relationships" xmlns:m="http://schemas.openxmlformats.org/officeDocument/2006/math" xmlns:v="urn:schemas-microsoft-com:vml" xmlns:wp14="http://schemas.microsoft.com/office/word/2010/wordprocessingDrawing" xmlns:wp="http://schemas.openxmlformats.org/drawingml/2006/wordprocessingDrawing" xmlns:w10="urn:schemas-microsoft-com:office:word" xmlns:w="http://schemas.openxmlformats.org/wordprocessingml/2006/main" xmlns:w14="http://schemas.microsoft.com/office/word/2010/wordml" xmlns:w15="http://schemas.microsoft.com/office/word/2012/wordml" xmlns:w16se="http://schemas.microsoft.com/office/word/2015/wordml/symex" xmlns:wpg="http://schemas.microsoft.com/office/word/2010/wordprocessingGroup" xmlns:wpi="http://schemas.microsoft.com/office/word/2010/wordprocessingInk" xmlns:wne="http://schemas.microsoft.com/office/word/2006/wordml" xmlns:wps="http://schemas.microsoft.com/office/word/2010/wordprocessingShape" mc:Ignorable="w14 w15 w16se wp14">
   <w:p>
     <w:pPr>
       <w:tabs>
@@ -2769,7 +1456,7 @@
 </file>
 
 <file path=word/footer2.xml><?xml version="1.0" encoding="utf-8"?>
-<w:ftr xmlns:wpc="http://schemas.microsoft.com/office/word/2010/wordprocessingCanvas" xmlns:cx="http://schemas.microsoft.com/office/drawing/2014/chartex" xmlns:cx1="http://schemas.microsoft.com/office/drawing/2015/9/8/chartex" xmlns:cx2="http://schemas.microsoft.com/office/drawing/2015/10/21/chartex" xmlns:cx3="http://schemas.microsoft.com/office/drawing/2016/5/9/chartex" xmlns:cx4="http://schemas.microsoft.com/office/drawing/2016/5/10/chartex" xmlns:cx5="http://schemas.microsoft.com/office/drawing/2016/5/11/chartex" xmlns:cx6="http://schemas.microsoft.com/office/drawing/2016/5/12/chartex" xmlns:cx7="http://schemas.microsoft.com/office/drawing/2016/5/13/chartex" xmlns:cx8="http://schemas.microsoft.com/office/drawing/2016/5/14/chartex" xmlns:mc="http://schemas.openxmlformats.org/markup-compatibility/2006" xmlns:aink="http://schemas.microsoft.com/office/drawing/2016/ink" xmlns:am3d="http://schemas.microsoft.com/office/drawing/2017/model3d" xmlns:o="urn:schemas-microsoft-com:office:office" xmlns:r="http://schemas.openxmlformats.org/officeDocument/2006/relationships" xmlns:m="http://schemas.openxmlformats.org/officeDocument/2006/math" xmlns:v="urn:schemas-microsoft-com:vml" xmlns:wp14="http://schemas.microsoft.com/office/word/2010/wordprocessingDrawing" xmlns:wp="http://schemas.openxmlformats.org/drawingml/2006/wordprocessingDrawing" xmlns:w10="urn:schemas-microsoft-com:office:word" xmlns:w="http://schemas.openxmlformats.org/wordprocessingml/2006/main" xmlns:w14="http://schemas.microsoft.com/office/word/2010/wordml" xmlns:w15="http://schemas.microsoft.com/office/word/2012/wordml" xmlns:w16cid="http://schemas.microsoft.com/office/word/2016/wordml/cid" xmlns:w16se="http://schemas.microsoft.com/office/word/2015/wordml/symex" xmlns:wpg="http://schemas.microsoft.com/office/word/2010/wordprocessingGroup" xmlns:wpi="http://schemas.microsoft.com/office/word/2010/wordprocessingInk" xmlns:wne="http://schemas.microsoft.com/office/word/2006/wordml" xmlns:wps="http://schemas.microsoft.com/office/word/2010/wordprocessingShape" mc:Ignorable="w14 w15 w16se w16cid wp14">
+<w:ftr xmlns:wpc="http://schemas.microsoft.com/office/word/2010/wordprocessingCanvas" xmlns:cx="http://schemas.microsoft.com/office/drawing/2014/chartex" xmlns:cx1="http://schemas.microsoft.com/office/drawing/2015/9/8/chartex" xmlns:mc="http://schemas.openxmlformats.org/markup-compatibility/2006" xmlns:o="urn:schemas-microsoft-com:office:office" xmlns:r="http://schemas.openxmlformats.org/officeDocument/2006/relationships" xmlns:m="http://schemas.openxmlformats.org/officeDocument/2006/math" xmlns:v="urn:schemas-microsoft-com:vml" xmlns:wp14="http://schemas.microsoft.com/office/word/2010/wordprocessingDrawing" xmlns:wp="http://schemas.openxmlformats.org/drawingml/2006/wordprocessingDrawing" xmlns:w10="urn:schemas-microsoft-com:office:word" xmlns:w="http://schemas.openxmlformats.org/wordprocessingml/2006/main" xmlns:w14="http://schemas.microsoft.com/office/word/2010/wordml" xmlns:w15="http://schemas.microsoft.com/office/word/2012/wordml" xmlns:w16se="http://schemas.microsoft.com/office/word/2015/wordml/symex" xmlns:wpg="http://schemas.microsoft.com/office/word/2010/wordprocessingGroup" xmlns:wpi="http://schemas.microsoft.com/office/word/2010/wordprocessingInk" xmlns:wne="http://schemas.microsoft.com/office/word/2006/wordml" xmlns:wps="http://schemas.microsoft.com/office/word/2010/wordprocessingShape" mc:Ignorable="w14 w15 w16se wp14">
   <w:p>
     <w:pPr>
       <w:tabs>
@@ -2878,7 +1565,7 @@
             </wp:anchor>
           </w:drawing>
         </mc:Choice>
-        <mc:Fallback>
+        <mc:Fallback xmlns:w16cid="http://schemas.microsoft.com/office/word/2016/wordml/cid" xmlns:am3d="http://schemas.microsoft.com/office/drawing/2017/model3d" xmlns:aink="http://schemas.microsoft.com/office/drawing/2016/ink" xmlns:cx8="http://schemas.microsoft.com/office/drawing/2016/5/14/chartex" xmlns:cx7="http://schemas.microsoft.com/office/drawing/2016/5/13/chartex" xmlns:cx6="http://schemas.microsoft.com/office/drawing/2016/5/12/chartex" xmlns:cx5="http://schemas.microsoft.com/office/drawing/2016/5/11/chartex" xmlns:cx4="http://schemas.microsoft.com/office/drawing/2016/5/10/chartex" xmlns:cx3="http://schemas.microsoft.com/office/drawing/2016/5/9/chartex" xmlns:cx2="http://schemas.microsoft.com/office/drawing/2015/10/21/chartex">
           <w:pict>
             <v:shapetype id="_x0000_t202" coordsize="21600,21600" o:spt="202" path="m,l,21600r21600,l21600,xe">
               <v:stroke joinstyle="miter"/>
@@ -2989,7 +1676,7 @@
 </file>
 
 <file path=word/footer3.xml><?xml version="1.0" encoding="utf-8"?>
-<w:ftr xmlns:wpc="http://schemas.microsoft.com/office/word/2010/wordprocessingCanvas" xmlns:cx="http://schemas.microsoft.com/office/drawing/2014/chartex" xmlns:cx1="http://schemas.microsoft.com/office/drawing/2015/9/8/chartex" xmlns:cx2="http://schemas.microsoft.com/office/drawing/2015/10/21/chartex" xmlns:cx3="http://schemas.microsoft.com/office/drawing/2016/5/9/chartex" xmlns:cx4="http://schemas.microsoft.com/office/drawing/2016/5/10/chartex" xmlns:cx5="http://schemas.microsoft.com/office/drawing/2016/5/11/chartex" xmlns:cx6="http://schemas.microsoft.com/office/drawing/2016/5/12/chartex" xmlns:cx7="http://schemas.microsoft.com/office/drawing/2016/5/13/chartex" xmlns:cx8="http://schemas.microsoft.com/office/drawing/2016/5/14/chartex" xmlns:mc="http://schemas.openxmlformats.org/markup-compatibility/2006" xmlns:aink="http://schemas.microsoft.com/office/drawing/2016/ink" xmlns:am3d="http://schemas.microsoft.com/office/drawing/2017/model3d" xmlns:o="urn:schemas-microsoft-com:office:office" xmlns:r="http://schemas.openxmlformats.org/officeDocument/2006/relationships" xmlns:m="http://schemas.openxmlformats.org/officeDocument/2006/math" xmlns:v="urn:schemas-microsoft-com:vml" xmlns:wp14="http://schemas.microsoft.com/office/word/2010/wordprocessingDrawing" xmlns:wp="http://schemas.openxmlformats.org/drawingml/2006/wordprocessingDrawing" xmlns:w10="urn:schemas-microsoft-com:office:word" xmlns:w="http://schemas.openxmlformats.org/wordprocessingml/2006/main" xmlns:w14="http://schemas.microsoft.com/office/word/2010/wordml" xmlns:w15="http://schemas.microsoft.com/office/word/2012/wordml" xmlns:w16cid="http://schemas.microsoft.com/office/word/2016/wordml/cid" xmlns:w16se="http://schemas.microsoft.com/office/word/2015/wordml/symex" xmlns:wpg="http://schemas.microsoft.com/office/word/2010/wordprocessingGroup" xmlns:wpi="http://schemas.microsoft.com/office/word/2010/wordprocessingInk" xmlns:wne="http://schemas.microsoft.com/office/word/2006/wordml" xmlns:wps="http://schemas.microsoft.com/office/word/2010/wordprocessingShape" mc:Ignorable="w14 w15 w16se w16cid wp14">
+<w:ftr xmlns:wpc="http://schemas.microsoft.com/office/word/2010/wordprocessingCanvas" xmlns:cx="http://schemas.microsoft.com/office/drawing/2014/chartex" xmlns:cx1="http://schemas.microsoft.com/office/drawing/2015/9/8/chartex" xmlns:mc="http://schemas.openxmlformats.org/markup-compatibility/2006" xmlns:o="urn:schemas-microsoft-com:office:office" xmlns:r="http://schemas.openxmlformats.org/officeDocument/2006/relationships" xmlns:m="http://schemas.openxmlformats.org/officeDocument/2006/math" xmlns:v="urn:schemas-microsoft-com:vml" xmlns:wp14="http://schemas.microsoft.com/office/word/2010/wordprocessingDrawing" xmlns:wp="http://schemas.openxmlformats.org/drawingml/2006/wordprocessingDrawing" xmlns:w10="urn:schemas-microsoft-com:office:word" xmlns:w="http://schemas.openxmlformats.org/wordprocessingml/2006/main" xmlns:w14="http://schemas.microsoft.com/office/word/2010/wordml" xmlns:w15="http://schemas.microsoft.com/office/word/2012/wordml" xmlns:w16se="http://schemas.microsoft.com/office/word/2015/wordml/symex" xmlns:wpg="http://schemas.microsoft.com/office/word/2010/wordprocessingGroup" xmlns:wpi="http://schemas.microsoft.com/office/word/2010/wordprocessingInk" xmlns:wne="http://schemas.microsoft.com/office/word/2006/wordml" xmlns:wps="http://schemas.microsoft.com/office/word/2010/wordprocessingShape" mc:Ignorable="w14 w15 w16se wp14">
   <w:p>
     <w:pPr>
       <w:tabs>
@@ -3114,7 +1801,7 @@
             </wp:anchor>
           </w:drawing>
         </mc:Choice>
-        <mc:Fallback>
+        <mc:Fallback xmlns:w16cid="http://schemas.microsoft.com/office/word/2016/wordml/cid" xmlns:am3d="http://schemas.microsoft.com/office/drawing/2017/model3d" xmlns:aink="http://schemas.microsoft.com/office/drawing/2016/ink" xmlns:cx8="http://schemas.microsoft.com/office/drawing/2016/5/14/chartex" xmlns:cx7="http://schemas.microsoft.com/office/drawing/2016/5/13/chartex" xmlns:cx6="http://schemas.microsoft.com/office/drawing/2016/5/12/chartex" xmlns:cx5="http://schemas.microsoft.com/office/drawing/2016/5/11/chartex" xmlns:cx4="http://schemas.microsoft.com/office/drawing/2016/5/10/chartex" xmlns:cx3="http://schemas.microsoft.com/office/drawing/2016/5/9/chartex" xmlns:cx2="http://schemas.microsoft.com/office/drawing/2015/10/21/chartex">
           <w:pict>
             <v:shapetype w14:anchorId="119684B7" id="_x0000_t202" coordsize="21600,21600" o:spt="202" path="m,l,21600r21600,l21600,xe">
               <v:stroke joinstyle="miter"/>
@@ -3179,7 +1866,7 @@
           <wp:extent cx="6477000" cy="1447800"/>
           <wp:effectExtent l="0" t="0" r="0" b="0"/>
           <wp:wrapSquare wrapText="bothSides"/>
-          <wp:docPr id="14" name="Imagem 14" descr="rodapé mantenedora"/>
+          <wp:docPr id="7" name="Imagem 7" descr="rodapé mantenedora"/>
           <wp:cNvGraphicFramePr>
             <a:graphicFrameLocks xmlns:a="http://schemas.openxmlformats.org/drawingml/2006/main" noChangeAspect="1"/>
           </wp:cNvGraphicFramePr>
@@ -3235,7 +1922,7 @@
 </file>
 
 <file path=word/footnotes.xml><?xml version="1.0" encoding="utf-8"?>
-<w:footnotes xmlns:wpc="http://schemas.microsoft.com/office/word/2010/wordprocessingCanvas" xmlns:cx="http://schemas.microsoft.com/office/drawing/2014/chartex" xmlns:cx1="http://schemas.microsoft.com/office/drawing/2015/9/8/chartex" xmlns:cx2="http://schemas.microsoft.com/office/drawing/2015/10/21/chartex" xmlns:cx3="http://schemas.microsoft.com/office/drawing/2016/5/9/chartex" xmlns:cx4="http://schemas.microsoft.com/office/drawing/2016/5/10/chartex" xmlns:cx5="http://schemas.microsoft.com/office/drawing/2016/5/11/chartex" xmlns:cx6="http://schemas.microsoft.com/office/drawing/2016/5/12/chartex" xmlns:cx7="http://schemas.microsoft.com/office/drawing/2016/5/13/chartex" xmlns:cx8="http://schemas.microsoft.com/office/drawing/2016/5/14/chartex" xmlns:mc="http://schemas.openxmlformats.org/markup-compatibility/2006" xmlns:aink="http://schemas.microsoft.com/office/drawing/2016/ink" xmlns:am3d="http://schemas.microsoft.com/office/drawing/2017/model3d" xmlns:o="urn:schemas-microsoft-com:office:office" xmlns:r="http://schemas.openxmlformats.org/officeDocument/2006/relationships" xmlns:m="http://schemas.openxmlformats.org/officeDocument/2006/math" xmlns:v="urn:schemas-microsoft-com:vml" xmlns:wp14="http://schemas.microsoft.com/office/word/2010/wordprocessingDrawing" xmlns:wp="http://schemas.openxmlformats.org/drawingml/2006/wordprocessingDrawing" xmlns:w10="urn:schemas-microsoft-com:office:word" xmlns:w="http://schemas.openxmlformats.org/wordprocessingml/2006/main" xmlns:w14="http://schemas.microsoft.com/office/word/2010/wordml" xmlns:w15="http://schemas.microsoft.com/office/word/2012/wordml" xmlns:w16cid="http://schemas.microsoft.com/office/word/2016/wordml/cid" xmlns:w16se="http://schemas.microsoft.com/office/word/2015/wordml/symex" xmlns:wpg="http://schemas.microsoft.com/office/word/2010/wordprocessingGroup" xmlns:wpi="http://schemas.microsoft.com/office/word/2010/wordprocessingInk" xmlns:wne="http://schemas.microsoft.com/office/word/2006/wordml" xmlns:wps="http://schemas.microsoft.com/office/word/2010/wordprocessingShape" mc:Ignorable="w14 w15 w16se w16cid wp14">
+<w:footnotes xmlns:wpc="http://schemas.microsoft.com/office/word/2010/wordprocessingCanvas" xmlns:cx="http://schemas.microsoft.com/office/drawing/2014/chartex" xmlns:cx1="http://schemas.microsoft.com/office/drawing/2015/9/8/chartex" xmlns:mc="http://schemas.openxmlformats.org/markup-compatibility/2006" xmlns:o="urn:schemas-microsoft-com:office:office" xmlns:r="http://schemas.openxmlformats.org/officeDocument/2006/relationships" xmlns:m="http://schemas.openxmlformats.org/officeDocument/2006/math" xmlns:v="urn:schemas-microsoft-com:vml" xmlns:wp14="http://schemas.microsoft.com/office/word/2010/wordprocessingDrawing" xmlns:wp="http://schemas.openxmlformats.org/drawingml/2006/wordprocessingDrawing" xmlns:w10="urn:schemas-microsoft-com:office:word" xmlns:w="http://schemas.openxmlformats.org/wordprocessingml/2006/main" xmlns:w14="http://schemas.microsoft.com/office/word/2010/wordml" xmlns:w15="http://schemas.microsoft.com/office/word/2012/wordml" xmlns:w16se="http://schemas.microsoft.com/office/word/2015/wordml/symex" xmlns:wpg="http://schemas.microsoft.com/office/word/2010/wordprocessingGroup" xmlns:wpi="http://schemas.microsoft.com/office/word/2010/wordprocessingInk" xmlns:wne="http://schemas.microsoft.com/office/word/2006/wordml" xmlns:wps="http://schemas.microsoft.com/office/word/2010/wordprocessingShape" mc:Ignorable="w14 w15 w16se wp14">
   <w:footnote w:type="separator" w:id="-1">
     <w:p>
       <w:r>
@@ -3254,7 +1941,7 @@
 </file>
 
 <file path=word/header1.xml><?xml version="1.0" encoding="utf-8"?>
-<w:hdr xmlns:wpc="http://schemas.microsoft.com/office/word/2010/wordprocessingCanvas" xmlns:cx="http://schemas.microsoft.com/office/drawing/2014/chartex" xmlns:cx1="http://schemas.microsoft.com/office/drawing/2015/9/8/chartex" xmlns:cx2="http://schemas.microsoft.com/office/drawing/2015/10/21/chartex" xmlns:cx3="http://schemas.microsoft.com/office/drawing/2016/5/9/chartex" xmlns:cx4="http://schemas.microsoft.com/office/drawing/2016/5/10/chartex" xmlns:cx5="http://schemas.microsoft.com/office/drawing/2016/5/11/chartex" xmlns:cx6="http://schemas.microsoft.com/office/drawing/2016/5/12/chartex" xmlns:cx7="http://schemas.microsoft.com/office/drawing/2016/5/13/chartex" xmlns:cx8="http://schemas.microsoft.com/office/drawing/2016/5/14/chartex" xmlns:mc="http://schemas.openxmlformats.org/markup-compatibility/2006" xmlns:aink="http://schemas.microsoft.com/office/drawing/2016/ink" xmlns:am3d="http://schemas.microsoft.com/office/drawing/2017/model3d" xmlns:o="urn:schemas-microsoft-com:office:office" xmlns:r="http://schemas.openxmlformats.org/officeDocument/2006/relationships" xmlns:m="http://schemas.openxmlformats.org/officeDocument/2006/math" xmlns:v="urn:schemas-microsoft-com:vml" xmlns:wp14="http://schemas.microsoft.com/office/word/2010/wordprocessingDrawing" xmlns:wp="http://schemas.openxmlformats.org/drawingml/2006/wordprocessingDrawing" xmlns:w10="urn:schemas-microsoft-com:office:word" xmlns:w="http://schemas.openxmlformats.org/wordprocessingml/2006/main" xmlns:w14="http://schemas.microsoft.com/office/word/2010/wordml" xmlns:w15="http://schemas.microsoft.com/office/word/2012/wordml" xmlns:w16cid="http://schemas.microsoft.com/office/word/2016/wordml/cid" xmlns:w16se="http://schemas.microsoft.com/office/word/2015/wordml/symex" xmlns:wpg="http://schemas.microsoft.com/office/word/2010/wordprocessingGroup" xmlns:wpi="http://schemas.microsoft.com/office/word/2010/wordprocessingInk" xmlns:wne="http://schemas.microsoft.com/office/word/2006/wordml" xmlns:wps="http://schemas.microsoft.com/office/word/2010/wordprocessingShape" mc:Ignorable="w14 w15 w16se w16cid wp14">
+<w:hdr xmlns:wpc="http://schemas.microsoft.com/office/word/2010/wordprocessingCanvas" xmlns:cx="http://schemas.microsoft.com/office/drawing/2014/chartex" xmlns:cx1="http://schemas.microsoft.com/office/drawing/2015/9/8/chartex" xmlns:mc="http://schemas.openxmlformats.org/markup-compatibility/2006" xmlns:o="urn:schemas-microsoft-com:office:office" xmlns:r="http://schemas.openxmlformats.org/officeDocument/2006/relationships" xmlns:m="http://schemas.openxmlformats.org/officeDocument/2006/math" xmlns:v="urn:schemas-microsoft-com:vml" xmlns:wp14="http://schemas.microsoft.com/office/word/2010/wordprocessingDrawing" xmlns:wp="http://schemas.openxmlformats.org/drawingml/2006/wordprocessingDrawing" xmlns:w10="urn:schemas-microsoft-com:office:word" xmlns:w="http://schemas.openxmlformats.org/wordprocessingml/2006/main" xmlns:w14="http://schemas.microsoft.com/office/word/2010/wordml" xmlns:w15="http://schemas.microsoft.com/office/word/2012/wordml" xmlns:w16se="http://schemas.microsoft.com/office/word/2015/wordml/symex" xmlns:wpg="http://schemas.microsoft.com/office/word/2010/wordprocessingGroup" xmlns:wpi="http://schemas.microsoft.com/office/word/2010/wordprocessingInk" xmlns:wne="http://schemas.microsoft.com/office/word/2006/wordml" xmlns:wps="http://schemas.microsoft.com/office/word/2010/wordprocessingShape" mc:Ignorable="w14 w15 w16se wp14">
   <w:p>
     <w:pPr>
       <w:pStyle w:val="Cabealho"/>
@@ -3444,7 +2131,7 @@
 </file>
 
 <file path=word/header2.xml><?xml version="1.0" encoding="utf-8"?>
-<w:hdr xmlns:wpc="http://schemas.microsoft.com/office/word/2010/wordprocessingCanvas" xmlns:cx="http://schemas.microsoft.com/office/drawing/2014/chartex" xmlns:cx1="http://schemas.microsoft.com/office/drawing/2015/9/8/chartex" xmlns:cx2="http://schemas.microsoft.com/office/drawing/2015/10/21/chartex" xmlns:cx3="http://schemas.microsoft.com/office/drawing/2016/5/9/chartex" xmlns:cx4="http://schemas.microsoft.com/office/drawing/2016/5/10/chartex" xmlns:cx5="http://schemas.microsoft.com/office/drawing/2016/5/11/chartex" xmlns:cx6="http://schemas.microsoft.com/office/drawing/2016/5/12/chartex" xmlns:cx7="http://schemas.microsoft.com/office/drawing/2016/5/13/chartex" xmlns:cx8="http://schemas.microsoft.com/office/drawing/2016/5/14/chartex" xmlns:mc="http://schemas.openxmlformats.org/markup-compatibility/2006" xmlns:aink="http://schemas.microsoft.com/office/drawing/2016/ink" xmlns:am3d="http://schemas.microsoft.com/office/drawing/2017/model3d" xmlns:o="urn:schemas-microsoft-com:office:office" xmlns:r="http://schemas.openxmlformats.org/officeDocument/2006/relationships" xmlns:m="http://schemas.openxmlformats.org/officeDocument/2006/math" xmlns:v="urn:schemas-microsoft-com:vml" xmlns:wp14="http://schemas.microsoft.com/office/word/2010/wordprocessingDrawing" xmlns:wp="http://schemas.openxmlformats.org/drawingml/2006/wordprocessingDrawing" xmlns:w10="urn:schemas-microsoft-com:office:word" xmlns:w="http://schemas.openxmlformats.org/wordprocessingml/2006/main" xmlns:w14="http://schemas.microsoft.com/office/word/2010/wordml" xmlns:w15="http://schemas.microsoft.com/office/word/2012/wordml" xmlns:w16cid="http://schemas.microsoft.com/office/word/2016/wordml/cid" xmlns:w16se="http://schemas.microsoft.com/office/word/2015/wordml/symex" xmlns:wpg="http://schemas.microsoft.com/office/word/2010/wordprocessingGroup" xmlns:wpi="http://schemas.microsoft.com/office/word/2010/wordprocessingInk" xmlns:wne="http://schemas.microsoft.com/office/word/2006/wordml" xmlns:wps="http://schemas.microsoft.com/office/word/2010/wordprocessingShape" mc:Ignorable="w14 w15 w16se w16cid wp14">
+<w:hdr xmlns:wpc="http://schemas.microsoft.com/office/word/2010/wordprocessingCanvas" xmlns:cx="http://schemas.microsoft.com/office/drawing/2014/chartex" xmlns:cx1="http://schemas.microsoft.com/office/drawing/2015/9/8/chartex" xmlns:mc="http://schemas.openxmlformats.org/markup-compatibility/2006" xmlns:o="urn:schemas-microsoft-com:office:office" xmlns:r="http://schemas.openxmlformats.org/officeDocument/2006/relationships" xmlns:m="http://schemas.openxmlformats.org/officeDocument/2006/math" xmlns:v="urn:schemas-microsoft-com:vml" xmlns:wp14="http://schemas.microsoft.com/office/word/2010/wordprocessingDrawing" xmlns:wp="http://schemas.openxmlformats.org/drawingml/2006/wordprocessingDrawing" xmlns:w10="urn:schemas-microsoft-com:office:word" xmlns:w="http://schemas.openxmlformats.org/wordprocessingml/2006/main" xmlns:w14="http://schemas.microsoft.com/office/word/2010/wordml" xmlns:w15="http://schemas.microsoft.com/office/word/2012/wordml" xmlns:w16se="http://schemas.microsoft.com/office/word/2015/wordml/symex" xmlns:wpg="http://schemas.microsoft.com/office/word/2010/wordprocessingGroup" xmlns:wpi="http://schemas.microsoft.com/office/word/2010/wordprocessingInk" xmlns:wne="http://schemas.microsoft.com/office/word/2006/wordml" xmlns:wps="http://schemas.microsoft.com/office/word/2010/wordprocessingShape" mc:Ignorable="w14 w15 w16se wp14">
   <w:p>
     <w:pPr>
       <w:pStyle w:val="Cabealho"/>
@@ -3588,7 +2275,7 @@
 </file>
 
 <file path=word/header3.xml><?xml version="1.0" encoding="utf-8"?>
-<w:hdr xmlns:wpc="http://schemas.microsoft.com/office/word/2010/wordprocessingCanvas" xmlns:cx="http://schemas.microsoft.com/office/drawing/2014/chartex" xmlns:cx1="http://schemas.microsoft.com/office/drawing/2015/9/8/chartex" xmlns:cx2="http://schemas.microsoft.com/office/drawing/2015/10/21/chartex" xmlns:cx3="http://schemas.microsoft.com/office/drawing/2016/5/9/chartex" xmlns:cx4="http://schemas.microsoft.com/office/drawing/2016/5/10/chartex" xmlns:cx5="http://schemas.microsoft.com/office/drawing/2016/5/11/chartex" xmlns:cx6="http://schemas.microsoft.com/office/drawing/2016/5/12/chartex" xmlns:cx7="http://schemas.microsoft.com/office/drawing/2016/5/13/chartex" xmlns:cx8="http://schemas.microsoft.com/office/drawing/2016/5/14/chartex" xmlns:mc="http://schemas.openxmlformats.org/markup-compatibility/2006" xmlns:aink="http://schemas.microsoft.com/office/drawing/2016/ink" xmlns:am3d="http://schemas.microsoft.com/office/drawing/2017/model3d" xmlns:o="urn:schemas-microsoft-com:office:office" xmlns:r="http://schemas.openxmlformats.org/officeDocument/2006/relationships" xmlns:m="http://schemas.openxmlformats.org/officeDocument/2006/math" xmlns:v="urn:schemas-microsoft-com:vml" xmlns:wp14="http://schemas.microsoft.com/office/word/2010/wordprocessingDrawing" xmlns:wp="http://schemas.openxmlformats.org/drawingml/2006/wordprocessingDrawing" xmlns:w10="urn:schemas-microsoft-com:office:word" xmlns:w="http://schemas.openxmlformats.org/wordprocessingml/2006/main" xmlns:w14="http://schemas.microsoft.com/office/word/2010/wordml" xmlns:w15="http://schemas.microsoft.com/office/word/2012/wordml" xmlns:w16cid="http://schemas.microsoft.com/office/word/2016/wordml/cid" xmlns:w16se="http://schemas.microsoft.com/office/word/2015/wordml/symex" xmlns:wpg="http://schemas.microsoft.com/office/word/2010/wordprocessingGroup" xmlns:wpi="http://schemas.microsoft.com/office/word/2010/wordprocessingInk" xmlns:wne="http://schemas.microsoft.com/office/word/2006/wordml" xmlns:wps="http://schemas.microsoft.com/office/word/2010/wordprocessingShape" mc:Ignorable="w14 w15 w16se w16cid wp14">
+<w:hdr xmlns:wpc="http://schemas.microsoft.com/office/word/2010/wordprocessingCanvas" xmlns:cx="http://schemas.microsoft.com/office/drawing/2014/chartex" xmlns:cx1="http://schemas.microsoft.com/office/drawing/2015/9/8/chartex" xmlns:mc="http://schemas.openxmlformats.org/markup-compatibility/2006" xmlns:o="urn:schemas-microsoft-com:office:office" xmlns:r="http://schemas.openxmlformats.org/officeDocument/2006/relationships" xmlns:m="http://schemas.openxmlformats.org/officeDocument/2006/math" xmlns:v="urn:schemas-microsoft-com:vml" xmlns:wp14="http://schemas.microsoft.com/office/word/2010/wordprocessingDrawing" xmlns:wp="http://schemas.openxmlformats.org/drawingml/2006/wordprocessingDrawing" xmlns:w10="urn:schemas-microsoft-com:office:word" xmlns:w="http://schemas.openxmlformats.org/wordprocessingml/2006/main" xmlns:w14="http://schemas.microsoft.com/office/word/2010/wordml" xmlns:w15="http://schemas.microsoft.com/office/word/2012/wordml" xmlns:w16se="http://schemas.microsoft.com/office/word/2015/wordml/symex" xmlns:wpg="http://schemas.microsoft.com/office/word/2010/wordprocessingGroup" xmlns:wpi="http://schemas.microsoft.com/office/word/2010/wordprocessingInk" xmlns:wne="http://schemas.microsoft.com/office/word/2006/wordml" xmlns:wps="http://schemas.microsoft.com/office/word/2010/wordprocessingShape" mc:Ignorable="w14 w15 w16se wp14">
   <w:p>
     <w:pPr>
       <w:pStyle w:val="Cabealho"/>
@@ -3649,7 +2336,7 @@
           <wp:extent cx="2006600" cy="636905"/>
           <wp:effectExtent l="0" t="0" r="0" b="0"/>
           <wp:wrapSquare wrapText="bothSides"/>
-          <wp:docPr id="15" name="Imagem 15" descr="logo_CEFSA_H(grande)"/>
+          <wp:docPr id="1" name="Imagem 1" descr="logo_CEFSA_H(grande)"/>
           <wp:cNvGraphicFramePr>
             <a:graphicFrameLocks xmlns:a="http://schemas.openxmlformats.org/drawingml/2006/main" noChangeAspect="1"/>
           </wp:cNvGraphicFramePr>
@@ -3716,7 +2403,7 @@
           <wp:extent cx="1101090" cy="1083945"/>
           <wp:effectExtent l="0" t="0" r="0" b="0"/>
           <wp:wrapSquare wrapText="bothSides"/>
-          <wp:docPr id="16" name="Imagem 16" descr="ftt1"/>
+          <wp:docPr id="3" name="Imagem 3" descr="ftt1"/>
           <wp:cNvGraphicFramePr>
             <a:graphicFrameLocks xmlns:a="http://schemas.openxmlformats.org/drawingml/2006/main" noChangeAspect="1"/>
           </wp:cNvGraphicFramePr>
@@ -3778,7 +2465,7 @@
 </file>
 
 <file path=word/numbering.xml><?xml version="1.0" encoding="utf-8"?>
-<w:numbering xmlns:wpc="http://schemas.microsoft.com/office/word/2010/wordprocessingCanvas" xmlns:cx="http://schemas.microsoft.com/office/drawing/2014/chartex" xmlns:cx1="http://schemas.microsoft.com/office/drawing/2015/9/8/chartex" xmlns:cx2="http://schemas.microsoft.com/office/drawing/2015/10/21/chartex" xmlns:cx3="http://schemas.microsoft.com/office/drawing/2016/5/9/chartex" xmlns:cx4="http://schemas.microsoft.com/office/drawing/2016/5/10/chartex" xmlns:cx5="http://schemas.microsoft.com/office/drawing/2016/5/11/chartex" xmlns:cx6="http://schemas.microsoft.com/office/drawing/2016/5/12/chartex" xmlns:cx7="http://schemas.microsoft.com/office/drawing/2016/5/13/chartex" xmlns:cx8="http://schemas.microsoft.com/office/drawing/2016/5/14/chartex" xmlns:mc="http://schemas.openxmlformats.org/markup-compatibility/2006" xmlns:aink="http://schemas.microsoft.com/office/drawing/2016/ink" xmlns:am3d="http://schemas.microsoft.com/office/drawing/2017/model3d" xmlns:o="urn:schemas-microsoft-com:office:office" xmlns:r="http://schemas.openxmlformats.org/officeDocument/2006/relationships" xmlns:m="http://schemas.openxmlformats.org/officeDocument/2006/math" xmlns:v="urn:schemas-microsoft-com:vml" xmlns:wp14="http://schemas.microsoft.com/office/word/2010/wordprocessingDrawing" xmlns:wp="http://schemas.openxmlformats.org/drawingml/2006/wordprocessingDrawing" xmlns:w10="urn:schemas-microsoft-com:office:word" xmlns:w="http://schemas.openxmlformats.org/wordprocessingml/2006/main" xmlns:w14="http://schemas.microsoft.com/office/word/2010/wordml" xmlns:w15="http://schemas.microsoft.com/office/word/2012/wordml" xmlns:w16cid="http://schemas.microsoft.com/office/word/2016/wordml/cid" xmlns:w16se="http://schemas.microsoft.com/office/word/2015/wordml/symex" xmlns:wpg="http://schemas.microsoft.com/office/word/2010/wordprocessingGroup" xmlns:wpi="http://schemas.microsoft.com/office/word/2010/wordprocessingInk" xmlns:wne="http://schemas.microsoft.com/office/word/2006/wordml" xmlns:wps="http://schemas.microsoft.com/office/word/2010/wordprocessingShape" mc:Ignorable="w14 w15 w16se w16cid wp14">
+<w:numbering xmlns:wpc="http://schemas.microsoft.com/office/word/2010/wordprocessingCanvas" xmlns:cx="http://schemas.microsoft.com/office/drawing/2014/chartex" xmlns:cx1="http://schemas.microsoft.com/office/drawing/2015/9/8/chartex" xmlns:mc="http://schemas.openxmlformats.org/markup-compatibility/2006" xmlns:o="urn:schemas-microsoft-com:office:office" xmlns:r="http://schemas.openxmlformats.org/officeDocument/2006/relationships" xmlns:m="http://schemas.openxmlformats.org/officeDocument/2006/math" xmlns:v="urn:schemas-microsoft-com:vml" xmlns:wp14="http://schemas.microsoft.com/office/word/2010/wordprocessingDrawing" xmlns:wp="http://schemas.openxmlformats.org/drawingml/2006/wordprocessingDrawing" xmlns:w10="urn:schemas-microsoft-com:office:word" xmlns:w="http://schemas.openxmlformats.org/wordprocessingml/2006/main" xmlns:w14="http://schemas.microsoft.com/office/word/2010/wordml" xmlns:w15="http://schemas.microsoft.com/office/word/2012/wordml" xmlns:w16se="http://schemas.microsoft.com/office/word/2015/wordml/symex" xmlns:wpg="http://schemas.microsoft.com/office/word/2010/wordprocessingGroup" xmlns:wpi="http://schemas.microsoft.com/office/word/2010/wordprocessingInk" xmlns:wne="http://schemas.microsoft.com/office/word/2006/wordml" xmlns:wps="http://schemas.microsoft.com/office/word/2010/wordprocessingShape" mc:Ignorable="w14 w15 w16se wp14">
   <w:numPicBullet w:numPicBulletId="0">
     <w:pict>
       <v:shapetype id="_x0000_t75" coordsize="21600,21600" o:spt="75" o:preferrelative="t" path="m@4@5l@4@11@9@11@9@5xe" filled="f" stroked="f">
@@ -3800,7 +2487,7 @@
         <v:path o:extrusionok="f" gradientshapeok="t" o:connecttype="rect"/>
         <o:lock v:ext="edit" aspectratio="t"/>
       </v:shapetype>
-      <v:shape id="_x0000_i1027" type="#_x0000_t75" style="width:11.25pt;height:11.25pt" o:bullet="t">
+      <v:shape id="_x0000_i1029" type="#_x0000_t75" style="width:11.25pt;height:11.25pt" o:bullet="t">
         <v:imagedata r:id="rId1" o:title="clip_image001"/>
       </v:shape>
     </w:pict>
@@ -6653,7 +5340,7 @@
 </file>
 
 <file path=word/styles.xml><?xml version="1.0" encoding="utf-8"?>
-<w:styles xmlns:mc="http://schemas.openxmlformats.org/markup-compatibility/2006" xmlns:r="http://schemas.openxmlformats.org/officeDocument/2006/relationships" xmlns:w="http://schemas.openxmlformats.org/wordprocessingml/2006/main" xmlns:w14="http://schemas.microsoft.com/office/word/2010/wordml" xmlns:w15="http://schemas.microsoft.com/office/word/2012/wordml" xmlns:w16cid="http://schemas.microsoft.com/office/word/2016/wordml/cid" xmlns:w16se="http://schemas.microsoft.com/office/word/2015/wordml/symex" mc:Ignorable="w14 w15 w16se w16cid">
+<w:styles xmlns:mc="http://schemas.openxmlformats.org/markup-compatibility/2006" xmlns:r="http://schemas.openxmlformats.org/officeDocument/2006/relationships" xmlns:w="http://schemas.openxmlformats.org/wordprocessingml/2006/main" xmlns:w14="http://schemas.microsoft.com/office/word/2010/wordml" xmlns:w15="http://schemas.microsoft.com/office/word/2012/wordml" xmlns:w16se="http://schemas.microsoft.com/office/word/2015/wordml/symex" mc:Ignorable="w14 w15 w16se">
   <w:docDefaults>
     <w:rPrDefault>
       <w:rPr>
@@ -6663,7 +5350,7 @@
     </w:rPrDefault>
     <w:pPrDefault/>
   </w:docDefaults>
-  <w:latentStyles w:defLockedState="0" w:defUIPriority="0" w:defSemiHidden="0" w:defUnhideWhenUsed="0" w:defQFormat="0" w:count="376">
+  <w:latentStyles w:defLockedState="0" w:defUIPriority="0" w:defSemiHidden="0" w:defUnhideWhenUsed="0" w:defQFormat="0" w:count="371">
     <w:lsdException w:name="Normal" w:qFormat="1"/>
     <w:lsdException w:name="heading 1" w:qFormat="1"/>
     <w:lsdException w:name="heading 2" w:qFormat="1"/>
@@ -6683,6 +5370,7 @@
     <w:lsdException w:name="Strong" w:qFormat="1"/>
     <w:lsdException w:name="Emphasis" w:qFormat="1"/>
     <w:lsdException w:name="HTML Keyboard" w:semiHidden="1" w:unhideWhenUsed="1"/>
+    <w:lsdException w:name="Normal Table" w:semiHidden="1" w:unhideWhenUsed="1"/>
     <w:lsdException w:name="annotation subject" w:semiHidden="1" w:unhideWhenUsed="1"/>
     <w:lsdException w:name="No List" w:semiHidden="1" w:unhideWhenUsed="1"/>
     <w:lsdException w:name="Outline List 1" w:semiHidden="1" w:unhideWhenUsed="1"/>
@@ -6725,8 +5413,11 @@
     <w:lsdException w:name="Table Contemporary" w:semiHidden="1" w:unhideWhenUsed="1"/>
     <w:lsdException w:name="Table Elegant" w:semiHidden="1" w:unhideWhenUsed="1"/>
     <w:lsdException w:name="Table Professional" w:semiHidden="1" w:unhideWhenUsed="1"/>
+    <w:lsdException w:name="Table Subtle 1" w:semiHidden="1" w:unhideWhenUsed="1"/>
     <w:lsdException w:name="Table Subtle 2" w:semiHidden="1" w:unhideWhenUsed="1"/>
     <w:lsdException w:name="Table Web 1" w:semiHidden="1" w:unhideWhenUsed="1"/>
+    <w:lsdException w:name="Table Web 2" w:semiHidden="1" w:unhideWhenUsed="1"/>
+    <w:lsdException w:name="Table Web 3" w:semiHidden="1" w:unhideWhenUsed="1"/>
     <w:lsdException w:name="Balloon Text" w:semiHidden="1" w:unhideWhenUsed="1"/>
     <w:lsdException w:name="Table Theme" w:semiHidden="1" w:unhideWhenUsed="1"/>
     <w:lsdException w:name="Placeholder Text" w:semiHidden="1" w:uiPriority="99"/>
@@ -6944,11 +5635,6 @@
     <w:lsdException w:name="List Table 5 Dark Accent 6" w:uiPriority="50"/>
     <w:lsdException w:name="List Table 6 Colorful Accent 6" w:uiPriority="51"/>
     <w:lsdException w:name="List Table 7 Colorful Accent 6" w:uiPriority="52"/>
-    <w:lsdException w:name="Mention" w:semiHidden="1" w:uiPriority="99" w:unhideWhenUsed="1"/>
-    <w:lsdException w:name="Smart Hyperlink" w:semiHidden="1" w:uiPriority="99" w:unhideWhenUsed="1"/>
-    <w:lsdException w:name="Hashtag" w:semiHidden="1" w:uiPriority="99" w:unhideWhenUsed="1"/>
-    <w:lsdException w:name="Unresolved Mention" w:semiHidden="1" w:uiPriority="99" w:unhideWhenUsed="1"/>
-    <w:lsdException w:name="Smart Link" w:semiHidden="1" w:uiPriority="99" w:unhideWhenUsed="1"/>
   </w:latentStyles>
   <w:style w:type="paragraph" w:default="1" w:styleId="Normal">
     <w:name w:val="Normal"/>
@@ -7606,6 +6292,10 @@
 </file>
 
 <file path=customXml/item1.xml><?xml version="1.0" encoding="utf-8"?>
+<LongProperties xmlns="http://schemas.microsoft.com/office/2006/metadata/longProperties"/>
+</file>
+
+<file path=customXml/item2.xml><?xml version="1.0" encoding="utf-8"?>
 <ct:contentTypeSchema xmlns:ct="http://schemas.microsoft.com/office/2006/metadata/contentType" xmlns:ma="http://schemas.microsoft.com/office/2006/metadata/properties/metaAttributes" ct:_="" ma:_="" ma:contentTypeName="Documento" ma:contentTypeID="0x010100951F864CA035244EB7F6E6B9CAD39DD8" ma:contentTypeVersion="28" ma:contentTypeDescription="Crie um novo documento." ma:contentTypeScope="" ma:versionID="4d3f40bcd57f6f3788c6a2039c87841b">
   <xsd:schema xmlns:xsd="http://www.w3.org/2001/XMLSchema" xmlns:xs="http://www.w3.org/2001/XMLSchema" xmlns:p="http://schemas.microsoft.com/office/2006/metadata/properties" xmlns:ns1="http://schemas.microsoft.com/sharepoint/v3" xmlns:ns2="ce03834f-a579-4ecb-b47e-e136bae11e47" xmlns:ns3="948e1b9c-bee8-44de-8cc6-706e5b780eae" xmlns:ns4="feadaf30-646e-4180-8499-c12b20b15a5f" targetNamespace="http://schemas.microsoft.com/office/2006/metadata/properties" ma:root="true" ma:fieldsID="f3c3814524ee6e7ba98c66e9da7e66bc" ns1:_="" ns2:_="" ns3:_="" ns4:_="">
     <xsd:import namespace="http://schemas.microsoft.com/sharepoint/v3"/>
@@ -7862,11 +6552,16 @@
 </ct:contentTypeSchema>
 </file>
 
-<file path=customXml/item2.xml><?xml version="1.0" encoding="utf-8"?>
-<LongProperties xmlns="http://schemas.microsoft.com/office/2006/metadata/longProperties"/>
+<file path=customXml/item3.xml><?xml version="1.0" encoding="utf-8"?>
+<?mso-contentType ?>
+<FormTemplates xmlns="http://schemas.microsoft.com/sharepoint/v3/contenttype/forms">
+  <Display>DocumentLibraryForm</Display>
+  <Edit>DocumentLibraryForm</Edit>
+  <New>DocumentLibraryForm</New>
+</FormTemplates>
 </file>
 
-<file path=customXml/item3.xml><?xml version="1.0" encoding="utf-8"?>
+<file path=customXml/item4.xml><?xml version="1.0" encoding="utf-8"?>
 <p:properties xmlns:p="http://schemas.microsoft.com/office/2006/metadata/properties" xmlns:xsi="http://www.w3.org/2001/XMLSchema-instance" xmlns:pc="http://schemas.microsoft.com/office/infopath/2007/PartnerControls">
   <documentManagement>
     <Procedimento_x0020_Relacionado xmlns="ce03834f-a579-4ecb-b47e-e136bae11e47"/>
@@ -7880,20 +6575,19 @@
 </p:properties>
 </file>
 
-<file path=customXml/item4.xml><?xml version="1.0" encoding="utf-8"?>
-<?mso-contentType ?>
-<FormTemplates xmlns="http://schemas.microsoft.com/sharepoint/v3/contenttype/forms">
-  <Display>DocumentLibraryForm</Display>
-  <Edit>DocumentLibraryForm</Edit>
-  <New>DocumentLibraryForm</New>
-</FormTemplates>
-</file>
-
 <file path=customXml/item5.xml><?xml version="1.0" encoding="utf-8"?>
 <b:Sources xmlns:b="http://schemas.openxmlformats.org/officeDocument/2006/bibliography" xmlns="http://schemas.openxmlformats.org/officeDocument/2006/bibliography" SelectedStyle="\APA.XSL" StyleName="APA"/>
 </file>
 
 <file path=customXml/itemProps1.xml><?xml version="1.0" encoding="utf-8"?>
+<ds:datastoreItem xmlns:ds="http://schemas.openxmlformats.org/officeDocument/2006/customXml" ds:itemID="{B103A4C7-94D3-4690-98A0-899CF618BAE7}">
+  <ds:schemaRefs>
+    <ds:schemaRef ds:uri="http://schemas.microsoft.com/office/2006/metadata/longProperties"/>
+  </ds:schemaRefs>
+</ds:datastoreItem>
+</file>
+
+<file path=customXml/itemProps2.xml><?xml version="1.0" encoding="utf-8"?>
 <ds:datastoreItem xmlns:ds="http://schemas.openxmlformats.org/officeDocument/2006/customXml" ds:itemID="{67B2C2A7-2518-4EE8-B7B5-43A5583867EF}">
   <ds:schemaRefs>
     <ds:schemaRef ds:uri="http://schemas.microsoft.com/office/2006/metadata/contentType"/>
@@ -7914,15 +6608,15 @@
 </ds:datastoreItem>
 </file>
 
-<file path=customXml/itemProps2.xml><?xml version="1.0" encoding="utf-8"?>
-<ds:datastoreItem xmlns:ds="http://schemas.openxmlformats.org/officeDocument/2006/customXml" ds:itemID="{B103A4C7-94D3-4690-98A0-899CF618BAE7}">
+<file path=customXml/itemProps3.xml><?xml version="1.0" encoding="utf-8"?>
+<ds:datastoreItem xmlns:ds="http://schemas.openxmlformats.org/officeDocument/2006/customXml" ds:itemID="{C7034754-F781-4068-91AD-A5822B76E620}">
   <ds:schemaRefs>
-    <ds:schemaRef ds:uri="http://schemas.microsoft.com/office/2006/metadata/longProperties"/>
+    <ds:schemaRef ds:uri="http://schemas.microsoft.com/sharepoint/v3/contenttype/forms"/>
   </ds:schemaRefs>
 </ds:datastoreItem>
 </file>
 
-<file path=customXml/itemProps3.xml><?xml version="1.0" encoding="utf-8"?>
+<file path=customXml/itemProps4.xml><?xml version="1.0" encoding="utf-8"?>
 <ds:datastoreItem xmlns:ds="http://schemas.openxmlformats.org/officeDocument/2006/customXml" ds:itemID="{CCF5C022-1E7B-428D-8EF9-3B368A4B1CC1}">
   <ds:schemaRefs>
     <ds:schemaRef ds:uri="http://schemas.microsoft.com/office/2006/metadata/properties"/>
@@ -7933,16 +6627,8 @@
 </ds:datastoreItem>
 </file>
 
-<file path=customXml/itemProps4.xml><?xml version="1.0" encoding="utf-8"?>
-<ds:datastoreItem xmlns:ds="http://schemas.openxmlformats.org/officeDocument/2006/customXml" ds:itemID="{C7034754-F781-4068-91AD-A5822B76E620}">
-  <ds:schemaRefs>
-    <ds:schemaRef ds:uri="http://schemas.microsoft.com/sharepoint/v3/contenttype/forms"/>
-  </ds:schemaRefs>
-</ds:datastoreItem>
-</file>
-
 <file path=customXml/itemProps5.xml><?xml version="1.0" encoding="utf-8"?>
-<ds:datastoreItem xmlns:ds="http://schemas.openxmlformats.org/officeDocument/2006/customXml" ds:itemID="{08D902BC-AB57-4840-8624-8DECBD5E2CD1}">
+<ds:datastoreItem xmlns:ds="http://schemas.openxmlformats.org/officeDocument/2006/customXml" ds:itemID="{7894645D-E5AF-4867-A0A5-829C802CF1F7}">
   <ds:schemaRefs>
     <ds:schemaRef ds:uri="http://schemas.openxmlformats.org/officeDocument/2006/bibliography"/>
   </ds:schemaRefs>

</xml_diff>